<commit_message>
Add/updated required fields in case types. Updated documentation.
</commit_message>
<xml_diff>
--- a/wwwroot/Documentation/resolve_user_guide.docx
+++ b/wwwroot/Documentation/resolve_user_guide.docx
@@ -1,6 +1,6 @@
 
 <file path=word/document.xml><?xml version="1.0" encoding="utf-8"?>
-<w:document xmlns:wpc="http://schemas.microsoft.com/office/word/2010/wordprocessingCanvas" xmlns:cx="http://schemas.microsoft.com/office/drawing/2014/chartex" xmlns:cx1="http://schemas.microsoft.com/office/drawing/2015/9/8/chartex" xmlns:cx2="http://schemas.microsoft.com/office/drawing/2015/10/21/chartex" xmlns:cx3="http://schemas.microsoft.com/office/drawing/2016/5/9/chartex" xmlns:cx4="http://schemas.microsoft.com/office/drawing/2016/5/10/chartex" xmlns:cx5="http://schemas.microsoft.com/office/drawing/2016/5/11/chartex" xmlns:cx6="http://schemas.microsoft.com/office/drawing/2016/5/12/chartex" xmlns:cx7="http://schemas.microsoft.com/office/drawing/2016/5/13/chartex" xmlns:cx8="http://schemas.microsoft.com/office/drawing/2016/5/14/chartex" xmlns:mc="http://schemas.openxmlformats.org/markup-compatibility/2006" xmlns:aink="http://schemas.microsoft.com/office/drawing/2016/ink" xmlns:am3d="http://schemas.microsoft.com/office/drawing/2017/model3d" xmlns:o="urn:schemas-microsoft-com:office:office" xmlns:r="http://schemas.openxmlformats.org/officeDocument/2006/relationships" xmlns:m="http://schemas.openxmlformats.org/officeDocument/2006/math" xmlns:v="urn:schemas-microsoft-com:vml" xmlns:wp14="http://schemas.microsoft.com/office/word/2010/wordprocessingDrawing" xmlns:wp="http://schemas.openxmlformats.org/drawingml/2006/wordprocessingDrawing" xmlns:w10="urn:schemas-microsoft-com:office:word" xmlns:w="http://schemas.openxmlformats.org/wordprocessingml/2006/main" xmlns:w14="http://schemas.microsoft.com/office/word/2010/wordml" xmlns:w15="http://schemas.microsoft.com/office/word/2012/wordml" xmlns:w16cex="http://schemas.microsoft.com/office/word/2018/wordml/cex" xmlns:w16cid="http://schemas.microsoft.com/office/word/2016/wordml/cid" xmlns:w16="http://schemas.microsoft.com/office/word/2018/wordml" xmlns:w16se="http://schemas.microsoft.com/office/word/2015/wordml/symex" xmlns:wpg="http://schemas.microsoft.com/office/word/2010/wordprocessingGroup" xmlns:wpi="http://schemas.microsoft.com/office/word/2010/wordprocessingInk" xmlns:wne="http://schemas.microsoft.com/office/word/2006/wordml" xmlns:wps="http://schemas.microsoft.com/office/word/2010/wordprocessingShape" mc:Ignorable="w14 w15 w16se w16cid w16 w16cex wp14">
+<w:document xmlns:wpc="http://schemas.microsoft.com/office/word/2010/wordprocessingCanvas" xmlns:cx="http://schemas.microsoft.com/office/drawing/2014/chartex" xmlns:cx1="http://schemas.microsoft.com/office/drawing/2015/9/8/chartex" xmlns:cx2="http://schemas.microsoft.com/office/drawing/2015/10/21/chartex" xmlns:cx3="http://schemas.microsoft.com/office/drawing/2016/5/9/chartex" xmlns:cx4="http://schemas.microsoft.com/office/drawing/2016/5/10/chartex" xmlns:cx5="http://schemas.microsoft.com/office/drawing/2016/5/11/chartex" xmlns:cx6="http://schemas.microsoft.com/office/drawing/2016/5/12/chartex" xmlns:cx7="http://schemas.microsoft.com/office/drawing/2016/5/13/chartex" xmlns:cx8="http://schemas.microsoft.com/office/drawing/2016/5/14/chartex" xmlns:mc="http://schemas.openxmlformats.org/markup-compatibility/2006" xmlns:aink="http://schemas.microsoft.com/office/drawing/2016/ink" xmlns:am3d="http://schemas.microsoft.com/office/drawing/2017/model3d" xmlns:o="urn:schemas-microsoft-com:office:office" xmlns:r="http://schemas.openxmlformats.org/officeDocument/2006/relationships" xmlns:m="http://schemas.openxmlformats.org/officeDocument/2006/math" xmlns:v="urn:schemas-microsoft-com:vml" xmlns:wp14="http://schemas.microsoft.com/office/word/2010/wordprocessingDrawing" xmlns:wp="http://schemas.openxmlformats.org/drawingml/2006/wordprocessingDrawing" xmlns:w10="urn:schemas-microsoft-com:office:word" xmlns:w="http://schemas.openxmlformats.org/wordprocessingml/2006/main" xmlns:w14="http://schemas.microsoft.com/office/word/2010/wordml" xmlns:w15="http://schemas.microsoft.com/office/word/2012/wordml" xmlns:w16cid="http://schemas.microsoft.com/office/word/2016/wordml/cid" xmlns:w16se="http://schemas.microsoft.com/office/word/2015/wordml/symex" xmlns:wpg="http://schemas.microsoft.com/office/word/2010/wordprocessingGroup" xmlns:wpi="http://schemas.microsoft.com/office/word/2010/wordprocessingInk" xmlns:wne="http://schemas.microsoft.com/office/word/2006/wordml" xmlns:wps="http://schemas.microsoft.com/office/word/2010/wordprocessingShape" mc:Ignorable="w14 w15 w16se w16cid wp14">
   <w:body>
     <w:p>
       <w:pPr>
@@ -78,6 +78,7 @@
           <w:szCs w:val="40"/>
         </w:rPr>
       </w:pPr>
+      <w:proofErr w:type="spellStart"/>
       <w:r>
         <w:rPr>
           <w:b/>
@@ -85,7 +86,17 @@
           <w:sz w:val="40"/>
           <w:szCs w:val="40"/>
         </w:rPr>
-        <w:t>Resolve – User Guide</w:t>
+        <w:t>RequestManager</w:t>
+      </w:r>
+      <w:proofErr w:type="spellEnd"/>
+      <w:r>
+        <w:rPr>
+          <w:b/>
+          <w:bCs/>
+          <w:sz w:val="40"/>
+          <w:szCs w:val="40"/>
+        </w:rPr>
+        <w:t xml:space="preserve"> – User Guide</w:t>
       </w:r>
     </w:p>
     <w:p>
@@ -129,6 +140,8 @@
           <w:szCs w:val="40"/>
         </w:rPr>
       </w:pPr>
+      <w:bookmarkStart w:id="0" w:name="_GoBack"/>
+      <w:bookmarkEnd w:id="0"/>
     </w:p>
     <w:p>
       <w:pPr>
@@ -271,7 +284,7 @@
           <w:noProof/>
         </w:rPr>
         <w:drawing>
-          <wp:inline distT="0" distB="0" distL="0" distR="0" wp14:anchorId="7F3137A3" wp14:editId="1E30522A">
+          <wp:inline distT="0" distB="0" distL="0" distR="0" wp14:anchorId="7F3137A3" wp14:editId="78CB2759">
             <wp:extent cx="3133725" cy="642289"/>
             <wp:effectExtent l="0" t="0" r="0" b="5715"/>
             <wp:docPr id="2023296782" name="Picture 2" descr="UW logos | UW Brand"/>
@@ -286,7 +299,7 @@
                     <pic:cNvPicPr/>
                   </pic:nvPicPr>
                   <pic:blipFill>
-                    <a:blip r:embed="rId8" cstate="print">
+                    <a:blip r:embed="rId11" cstate="print">
                       <a:extLst>
                         <a:ext uri="{28A0092B-C50C-407E-A947-70E740481C1C}">
                           <a14:useLocalDpi xmlns:a14="http://schemas.microsoft.com/office/drawing/2010/main" val="0"/>
@@ -329,7 +342,6 @@
           <w:sz w:val="28"/>
           <w:szCs w:val="28"/>
         </w:rPr>
-        <w:lastRenderedPageBreak/>
         <w:t>Revision and Signoff Sheet</w:t>
       </w:r>
     </w:p>
@@ -875,7 +887,7 @@
           <w:r>
             <w:fldChar w:fldCharType="separate"/>
           </w:r>
-          <w:hyperlink w:anchor="_Toc48834322" w:history="1">
+          <w:hyperlink w:anchor="_Toc48892047" w:history="1">
             <w:r>
               <w:rPr>
                 <w:rStyle w:val="Hyperlink"/>
@@ -902,7 +914,7 @@
                 <w:noProof/>
                 <w:webHidden/>
               </w:rPr>
-              <w:instrText xml:space="preserve"> PAGEREF _Toc48834322 \h </w:instrText>
+              <w:instrText xml:space="preserve"> PAGEREF _Toc48892047 \h </w:instrText>
             </w:r>
             <w:r>
               <w:rPr>
@@ -944,7 +956,7 @@
               <w:noProof/>
             </w:rPr>
           </w:pPr>
-          <w:hyperlink w:anchor="_Toc48834323" w:history="1">
+          <w:hyperlink w:anchor="_Toc48892048" w:history="1">
             <w:r>
               <w:rPr>
                 <w:rStyle w:val="Hyperlink"/>
@@ -971,7 +983,7 @@
                 <w:noProof/>
                 <w:webHidden/>
               </w:rPr>
-              <w:instrText xml:space="preserve"> PAGEREF _Toc48834323 \h </w:instrText>
+              <w:instrText xml:space="preserve"> PAGEREF _Toc48892048 \h </w:instrText>
             </w:r>
             <w:r>
               <w:rPr>
@@ -1013,7 +1025,7 @@
               <w:noProof/>
             </w:rPr>
           </w:pPr>
-          <w:hyperlink w:anchor="_Toc48834324" w:history="1">
+          <w:hyperlink w:anchor="_Toc48892049" w:history="1">
             <w:r>
               <w:rPr>
                 <w:rStyle w:val="Hyperlink"/>
@@ -1040,7 +1052,7 @@
                 <w:noProof/>
                 <w:webHidden/>
               </w:rPr>
-              <w:instrText xml:space="preserve"> PAGEREF _Toc48834324 \h </w:instrText>
+              <w:instrText xml:space="preserve"> PAGEREF _Toc48892049 \h </w:instrText>
             </w:r>
             <w:r>
               <w:rPr>
@@ -1082,7 +1094,7 @@
               <w:noProof/>
             </w:rPr>
           </w:pPr>
-          <w:hyperlink w:anchor="_Toc48834325" w:history="1">
+          <w:hyperlink w:anchor="_Toc48892050" w:history="1">
             <w:r>
               <w:rPr>
                 <w:rStyle w:val="Hyperlink"/>
@@ -1109,7 +1121,7 @@
                 <w:noProof/>
                 <w:webHidden/>
               </w:rPr>
-              <w:instrText xml:space="preserve"> PAGEREF _Toc48834325 \h </w:instrText>
+              <w:instrText xml:space="preserve"> PAGEREF _Toc48892050 \h </w:instrText>
             </w:r>
             <w:r>
               <w:rPr>
@@ -1151,7 +1163,7 @@
               <w:noProof/>
             </w:rPr>
           </w:pPr>
-          <w:hyperlink w:anchor="_Toc48834326" w:history="1">
+          <w:hyperlink w:anchor="_Toc48892051" w:history="1">
             <w:r>
               <w:rPr>
                 <w:rStyle w:val="Hyperlink"/>
@@ -1178,7 +1190,7 @@
                 <w:noProof/>
                 <w:webHidden/>
               </w:rPr>
-              <w:instrText xml:space="preserve"> PAGEREF _Toc48834326 \h </w:instrText>
+              <w:instrText xml:space="preserve"> PAGEREF _Toc48892051 \h </w:instrText>
             </w:r>
             <w:r>
               <w:rPr>
@@ -1220,7 +1232,7 @@
               <w:noProof/>
             </w:rPr>
           </w:pPr>
-          <w:hyperlink w:anchor="_Toc48834327" w:history="1">
+          <w:hyperlink w:anchor="_Toc48892052" w:history="1">
             <w:r>
               <w:rPr>
                 <w:rStyle w:val="Hyperlink"/>
@@ -1247,7 +1259,7 @@
                 <w:noProof/>
                 <w:webHidden/>
               </w:rPr>
-              <w:instrText xml:space="preserve"> PAGEREF _Toc48834327 \h </w:instrText>
+              <w:instrText xml:space="preserve"> PAGEREF _Toc48892052 \h </w:instrText>
             </w:r>
             <w:r>
               <w:rPr>
@@ -1289,7 +1301,7 @@
               <w:noProof/>
             </w:rPr>
           </w:pPr>
-          <w:hyperlink w:anchor="_Toc48834328" w:history="1">
+          <w:hyperlink w:anchor="_Toc48892053" w:history="1">
             <w:r>
               <w:rPr>
                 <w:rStyle w:val="Hyperlink"/>
@@ -1316,7 +1328,7 @@
                 <w:noProof/>
                 <w:webHidden/>
               </w:rPr>
-              <w:instrText xml:space="preserve"> PAGEREF _Toc48834328 \h </w:instrText>
+              <w:instrText xml:space="preserve"> PAGEREF _Toc48892053 \h </w:instrText>
             </w:r>
             <w:r>
               <w:rPr>
@@ -1358,7 +1370,7 @@
               <w:noProof/>
             </w:rPr>
           </w:pPr>
-          <w:hyperlink w:anchor="_Toc48834329" w:history="1">
+          <w:hyperlink w:anchor="_Toc48892054" w:history="1">
             <w:r>
               <w:rPr>
                 <w:rStyle w:val="Hyperlink"/>
@@ -1385,7 +1397,7 @@
                 <w:noProof/>
                 <w:webHidden/>
               </w:rPr>
-              <w:instrText xml:space="preserve"> PAGEREF _Toc48834329 \h </w:instrText>
+              <w:instrText xml:space="preserve"> PAGEREF _Toc48892054 \h </w:instrText>
             </w:r>
             <w:r>
               <w:rPr>
@@ -1427,7 +1439,7 @@
               <w:noProof/>
             </w:rPr>
           </w:pPr>
-          <w:hyperlink w:anchor="_Toc48834330" w:history="1">
+          <w:hyperlink w:anchor="_Toc48892055" w:history="1">
             <w:r>
               <w:rPr>
                 <w:rStyle w:val="Hyperlink"/>
@@ -1454,7 +1466,7 @@
                 <w:noProof/>
                 <w:webHidden/>
               </w:rPr>
-              <w:instrText xml:space="preserve"> PAGEREF _Toc48834330 \h </w:instrText>
+              <w:instrText xml:space="preserve"> PAGEREF _Toc48892055 \h </w:instrText>
             </w:r>
             <w:r>
               <w:rPr>
@@ -1496,7 +1508,7 @@
               <w:noProof/>
             </w:rPr>
           </w:pPr>
-          <w:hyperlink w:anchor="_Toc48834331" w:history="1">
+          <w:hyperlink w:anchor="_Toc48892056" w:history="1">
             <w:r>
               <w:rPr>
                 <w:rStyle w:val="Hyperlink"/>
@@ -1523,7 +1535,7 @@
                 <w:noProof/>
                 <w:webHidden/>
               </w:rPr>
-              <w:instrText xml:space="preserve"> PAGEREF _Toc48834331 \h </w:instrText>
+              <w:instrText xml:space="preserve"> PAGEREF _Toc48892056 \h </w:instrText>
             </w:r>
             <w:r>
               <w:rPr>
@@ -1565,13 +1577,13 @@
               <w:noProof/>
             </w:rPr>
           </w:pPr>
-          <w:hyperlink w:anchor="_Toc48834332" w:history="1">
+          <w:hyperlink w:anchor="_Toc48892057" w:history="1">
             <w:r>
               <w:rPr>
                 <w:rStyle w:val="Hyperlink"/>
                 <w:noProof/>
               </w:rPr>
-              <w:t>Case Details</w:t>
+              <w:t>Case Types</w:t>
             </w:r>
             <w:r>
               <w:rPr>
@@ -1592,7 +1604,7 @@
                 <w:noProof/>
                 <w:webHidden/>
               </w:rPr>
-              <w:instrText xml:space="preserve"> PAGEREF _Toc48834332 \h </w:instrText>
+              <w:instrText xml:space="preserve"> PAGEREF _Toc48892057 \h </w:instrText>
             </w:r>
             <w:r>
               <w:rPr>
@@ -1612,7 +1624,7 @@
                 <w:noProof/>
                 <w:webHidden/>
               </w:rPr>
-              <w:t>11</w:t>
+              <w:t>10</w:t>
             </w:r>
             <w:r>
               <w:rPr>
@@ -1634,12 +1646,150 @@
               <w:noProof/>
             </w:rPr>
           </w:pPr>
-          <w:hyperlink w:anchor="_Toc48834333" w:history="1">
+          <w:hyperlink w:anchor="_Toc48892058" w:history="1">
             <w:r>
               <w:rPr>
                 <w:rStyle w:val="Hyperlink"/>
                 <w:noProof/>
               </w:rPr>
+              <w:t>How to choose a CaseType</w:t>
+            </w:r>
+            <w:r>
+              <w:rPr>
+                <w:noProof/>
+                <w:webHidden/>
+              </w:rPr>
+              <w:tab/>
+            </w:r>
+            <w:r>
+              <w:rPr>
+                <w:noProof/>
+                <w:webHidden/>
+              </w:rPr>
+              <w:fldChar w:fldCharType="begin"/>
+            </w:r>
+            <w:r>
+              <w:rPr>
+                <w:noProof/>
+                <w:webHidden/>
+              </w:rPr>
+              <w:instrText xml:space="preserve"> PAGEREF _Toc48892058 \h </w:instrText>
+            </w:r>
+            <w:r>
+              <w:rPr>
+                <w:noProof/>
+                <w:webHidden/>
+              </w:rPr>
+            </w:r>
+            <w:r>
+              <w:rPr>
+                <w:noProof/>
+                <w:webHidden/>
+              </w:rPr>
+              <w:fldChar w:fldCharType="separate"/>
+            </w:r>
+            <w:r>
+              <w:rPr>
+                <w:noProof/>
+                <w:webHidden/>
+              </w:rPr>
+              <w:t>10</w:t>
+            </w:r>
+            <w:r>
+              <w:rPr>
+                <w:noProof/>
+                <w:webHidden/>
+              </w:rPr>
+              <w:fldChar w:fldCharType="end"/>
+            </w:r>
+          </w:hyperlink>
+        </w:p>
+        <w:p>
+          <w:pPr>
+            <w:pStyle w:val="TOC1"/>
+            <w:tabs>
+              <w:tab w:val="right" w:leader="dot" w:pos="10790"/>
+            </w:tabs>
+            <w:rPr>
+              <w:rFonts w:eastAsiaTheme="minorEastAsia"/>
+              <w:noProof/>
+            </w:rPr>
+          </w:pPr>
+          <w:hyperlink w:anchor="_Toc48892059" w:history="1">
+            <w:r>
+              <w:rPr>
+                <w:rStyle w:val="Hyperlink"/>
+                <w:noProof/>
+              </w:rPr>
+              <w:t>Case Details</w:t>
+            </w:r>
+            <w:r>
+              <w:rPr>
+                <w:noProof/>
+                <w:webHidden/>
+              </w:rPr>
+              <w:tab/>
+            </w:r>
+            <w:r>
+              <w:rPr>
+                <w:noProof/>
+                <w:webHidden/>
+              </w:rPr>
+              <w:fldChar w:fldCharType="begin"/>
+            </w:r>
+            <w:r>
+              <w:rPr>
+                <w:noProof/>
+                <w:webHidden/>
+              </w:rPr>
+              <w:instrText xml:space="preserve"> PAGEREF _Toc48892059 \h </w:instrText>
+            </w:r>
+            <w:r>
+              <w:rPr>
+                <w:noProof/>
+                <w:webHidden/>
+              </w:rPr>
+            </w:r>
+            <w:r>
+              <w:rPr>
+                <w:noProof/>
+                <w:webHidden/>
+              </w:rPr>
+              <w:fldChar w:fldCharType="separate"/>
+            </w:r>
+            <w:r>
+              <w:rPr>
+                <w:noProof/>
+                <w:webHidden/>
+              </w:rPr>
+              <w:t>12</w:t>
+            </w:r>
+            <w:r>
+              <w:rPr>
+                <w:noProof/>
+                <w:webHidden/>
+              </w:rPr>
+              <w:fldChar w:fldCharType="end"/>
+            </w:r>
+          </w:hyperlink>
+        </w:p>
+        <w:p>
+          <w:pPr>
+            <w:pStyle w:val="TOC2"/>
+            <w:tabs>
+              <w:tab w:val="right" w:leader="dot" w:pos="10790"/>
+            </w:tabs>
+            <w:rPr>
+              <w:rFonts w:eastAsiaTheme="minorEastAsia"/>
+              <w:noProof/>
+            </w:rPr>
+          </w:pPr>
+          <w:hyperlink w:anchor="_Toc48892060" w:history="1">
+            <w:r>
+              <w:rPr>
+                <w:rStyle w:val="Hyperlink"/>
+                <w:noProof/>
+              </w:rPr>
               <w:t>General Case Details</w:t>
             </w:r>
             <w:r>
@@ -1661,7 +1811,7 @@
                 <w:noProof/>
                 <w:webHidden/>
               </w:rPr>
-              <w:instrText xml:space="preserve"> PAGEREF _Toc48834333 \h </w:instrText>
+              <w:instrText xml:space="preserve"> PAGEREF _Toc48892060 \h </w:instrText>
             </w:r>
             <w:r>
               <w:rPr>
@@ -1681,7 +1831,7 @@
                 <w:noProof/>
                 <w:webHidden/>
               </w:rPr>
-              <w:t>11</w:t>
+              <w:t>12</w:t>
             </w:r>
             <w:r>
               <w:rPr>
@@ -1703,7 +1853,7 @@
               <w:noProof/>
             </w:rPr>
           </w:pPr>
-          <w:hyperlink w:anchor="_Toc48834334" w:history="1">
+          <w:hyperlink w:anchor="_Toc48892061" w:history="1">
             <w:r>
               <w:rPr>
                 <w:rStyle w:val="Hyperlink"/>
@@ -1730,7 +1880,7 @@
                 <w:noProof/>
                 <w:webHidden/>
               </w:rPr>
-              <w:instrText xml:space="preserve"> PAGEREF _Toc48834334 \h </w:instrText>
+              <w:instrText xml:space="preserve"> PAGEREF _Toc48892061 \h </w:instrText>
             </w:r>
             <w:r>
               <w:rPr>
@@ -1750,7 +1900,7 @@
                 <w:noProof/>
                 <w:webHidden/>
               </w:rPr>
-              <w:t>12</w:t>
+              <w:t>13</w:t>
             </w:r>
             <w:r>
               <w:rPr>
@@ -1772,7 +1922,7 @@
               <w:noProof/>
             </w:rPr>
           </w:pPr>
-          <w:hyperlink w:anchor="_Toc48834335" w:history="1">
+          <w:hyperlink w:anchor="_Toc48892062" w:history="1">
             <w:r>
               <w:rPr>
                 <w:rStyle w:val="Hyperlink"/>
@@ -1799,7 +1949,7 @@
                 <w:noProof/>
                 <w:webHidden/>
               </w:rPr>
-              <w:instrText xml:space="preserve"> PAGEREF _Toc48834335 \h </w:instrText>
+              <w:instrText xml:space="preserve"> PAGEREF _Toc48892062 \h </w:instrText>
             </w:r>
             <w:r>
               <w:rPr>
@@ -1819,7 +1969,7 @@
                 <w:noProof/>
                 <w:webHidden/>
               </w:rPr>
-              <w:t>13</w:t>
+              <w:t>14</w:t>
             </w:r>
             <w:r>
               <w:rPr>
@@ -1841,7 +1991,7 @@
               <w:noProof/>
             </w:rPr>
           </w:pPr>
-          <w:hyperlink w:anchor="_Toc48834336" w:history="1">
+          <w:hyperlink w:anchor="_Toc48892063" w:history="1">
             <w:r>
               <w:rPr>
                 <w:rStyle w:val="Hyperlink"/>
@@ -1868,7 +2018,7 @@
                 <w:noProof/>
                 <w:webHidden/>
               </w:rPr>
-              <w:instrText xml:space="preserve"> PAGEREF _Toc48834336 \h </w:instrText>
+              <w:instrText xml:space="preserve"> PAGEREF _Toc48892063 \h </w:instrText>
             </w:r>
             <w:r>
               <w:rPr>
@@ -1888,7 +2038,7 @@
                 <w:noProof/>
                 <w:webHidden/>
               </w:rPr>
-              <w:t>14</w:t>
+              <w:t>15</w:t>
             </w:r>
             <w:r>
               <w:rPr>
@@ -1910,7 +2060,7 @@
               <w:noProof/>
             </w:rPr>
           </w:pPr>
-          <w:hyperlink w:anchor="_Toc48834337" w:history="1">
+          <w:hyperlink w:anchor="_Toc48892064" w:history="1">
             <w:r>
               <w:rPr>
                 <w:rStyle w:val="Hyperlink"/>
@@ -1937,7 +2087,7 @@
                 <w:noProof/>
                 <w:webHidden/>
               </w:rPr>
-              <w:instrText xml:space="preserve"> PAGEREF _Toc48834337 \h </w:instrText>
+              <w:instrText xml:space="preserve"> PAGEREF _Toc48892064 \h </w:instrText>
             </w:r>
             <w:r>
               <w:rPr>
@@ -1957,7 +2107,7 @@
                 <w:noProof/>
                 <w:webHidden/>
               </w:rPr>
-              <w:t>14</w:t>
+              <w:t>15</w:t>
             </w:r>
             <w:r>
               <w:rPr>
@@ -1979,7 +2129,7 @@
               <w:noProof/>
             </w:rPr>
           </w:pPr>
-          <w:hyperlink w:anchor="_Toc48834338" w:history="1">
+          <w:hyperlink w:anchor="_Toc48892065" w:history="1">
             <w:r>
               <w:rPr>
                 <w:rStyle w:val="Hyperlink"/>
@@ -2006,7 +2156,7 @@
                 <w:noProof/>
                 <w:webHidden/>
               </w:rPr>
-              <w:instrText xml:space="preserve"> PAGEREF _Toc48834338 \h </w:instrText>
+              <w:instrText xml:space="preserve"> PAGEREF _Toc48892065 \h </w:instrText>
             </w:r>
             <w:r>
               <w:rPr>
@@ -2026,7 +2176,7 @@
                 <w:noProof/>
                 <w:webHidden/>
               </w:rPr>
-              <w:t>15</w:t>
+              <w:t>16</w:t>
             </w:r>
             <w:r>
               <w:rPr>
@@ -2048,7 +2198,7 @@
               <w:noProof/>
             </w:rPr>
           </w:pPr>
-          <w:hyperlink w:anchor="_Toc48834339" w:history="1">
+          <w:hyperlink w:anchor="_Toc48892066" w:history="1">
             <w:r>
               <w:rPr>
                 <w:rStyle w:val="Hyperlink"/>
@@ -2075,7 +2225,7 @@
                 <w:noProof/>
                 <w:webHidden/>
               </w:rPr>
-              <w:instrText xml:space="preserve"> PAGEREF _Toc48834339 \h </w:instrText>
+              <w:instrText xml:space="preserve"> PAGEREF _Toc48892066 \h </w:instrText>
             </w:r>
             <w:r>
               <w:rPr>
@@ -2095,7 +2245,7 @@
                 <w:noProof/>
                 <w:webHidden/>
               </w:rPr>
-              <w:t>15</w:t>
+              <w:t>16</w:t>
             </w:r>
             <w:r>
               <w:rPr>
@@ -2117,7 +2267,7 @@
               <w:noProof/>
             </w:rPr>
           </w:pPr>
-          <w:hyperlink w:anchor="_Toc48834340" w:history="1">
+          <w:hyperlink w:anchor="_Toc48892067" w:history="1">
             <w:r>
               <w:rPr>
                 <w:rStyle w:val="Hyperlink"/>
@@ -2144,7 +2294,7 @@
                 <w:noProof/>
                 <w:webHidden/>
               </w:rPr>
-              <w:instrText xml:space="preserve"> PAGEREF _Toc48834340 \h </w:instrText>
+              <w:instrText xml:space="preserve"> PAGEREF _Toc48892067 \h </w:instrText>
             </w:r>
             <w:r>
               <w:rPr>
@@ -2164,7 +2314,7 @@
                 <w:noProof/>
                 <w:webHidden/>
               </w:rPr>
-              <w:t>15</w:t>
+              <w:t>16</w:t>
             </w:r>
             <w:r>
               <w:rPr>
@@ -2186,7 +2336,7 @@
               <w:noProof/>
             </w:rPr>
           </w:pPr>
-          <w:hyperlink w:anchor="_Toc48834341" w:history="1">
+          <w:hyperlink w:anchor="_Toc48892068" w:history="1">
             <w:r>
               <w:rPr>
                 <w:rStyle w:val="Hyperlink"/>
@@ -2213,7 +2363,7 @@
                 <w:noProof/>
                 <w:webHidden/>
               </w:rPr>
-              <w:instrText xml:space="preserve"> PAGEREF _Toc48834341 \h </w:instrText>
+              <w:instrText xml:space="preserve"> PAGEREF _Toc48892068 \h </w:instrText>
             </w:r>
             <w:r>
               <w:rPr>
@@ -2233,7 +2383,7 @@
                 <w:noProof/>
                 <w:webHidden/>
               </w:rPr>
-              <w:t>16</w:t>
+              <w:t>17</w:t>
             </w:r>
             <w:r>
               <w:rPr>
@@ -2255,7 +2405,7 @@
               <w:noProof/>
             </w:rPr>
           </w:pPr>
-          <w:hyperlink w:anchor="_Toc48834342" w:history="1">
+          <w:hyperlink w:anchor="_Toc48892069" w:history="1">
             <w:r>
               <w:rPr>
                 <w:rStyle w:val="Hyperlink"/>
@@ -2282,7 +2432,7 @@
                 <w:noProof/>
                 <w:webHidden/>
               </w:rPr>
-              <w:instrText xml:space="preserve"> PAGEREF _Toc48834342 \h </w:instrText>
+              <w:instrText xml:space="preserve"> PAGEREF _Toc48892069 \h </w:instrText>
             </w:r>
             <w:r>
               <w:rPr>
@@ -2302,7 +2452,7 @@
                 <w:noProof/>
                 <w:webHidden/>
               </w:rPr>
-              <w:t>16</w:t>
+              <w:t>17</w:t>
             </w:r>
             <w:r>
               <w:rPr>
@@ -2324,7 +2474,7 @@
               <w:noProof/>
             </w:rPr>
           </w:pPr>
-          <w:hyperlink w:anchor="_Toc48834343" w:history="1">
+          <w:hyperlink w:anchor="_Toc48892070" w:history="1">
             <w:r>
               <w:rPr>
                 <w:rStyle w:val="Hyperlink"/>
@@ -2351,7 +2501,7 @@
                 <w:noProof/>
                 <w:webHidden/>
               </w:rPr>
-              <w:instrText xml:space="preserve"> PAGEREF _Toc48834343 \h </w:instrText>
+              <w:instrText xml:space="preserve"> PAGEREF _Toc48892070 \h </w:instrText>
             </w:r>
             <w:r>
               <w:rPr>
@@ -2371,7 +2521,7 @@
                 <w:noProof/>
                 <w:webHidden/>
               </w:rPr>
-              <w:t>18</w:t>
+              <w:t>19</w:t>
             </w:r>
             <w:r>
               <w:rPr>
@@ -2393,7 +2543,7 @@
               <w:noProof/>
             </w:rPr>
           </w:pPr>
-          <w:hyperlink w:anchor="_Toc48834344" w:history="1">
+          <w:hyperlink w:anchor="_Toc48892071" w:history="1">
             <w:r>
               <w:rPr>
                 <w:rStyle w:val="Hyperlink"/>
@@ -2420,7 +2570,7 @@
                 <w:noProof/>
                 <w:webHidden/>
               </w:rPr>
-              <w:instrText xml:space="preserve"> PAGEREF _Toc48834344 \h </w:instrText>
+              <w:instrText xml:space="preserve"> PAGEREF _Toc48892071 \h </w:instrText>
             </w:r>
             <w:r>
               <w:rPr>
@@ -2440,7 +2590,7 @@
                 <w:noProof/>
                 <w:webHidden/>
               </w:rPr>
-              <w:t>19</w:t>
+              <w:t>20</w:t>
             </w:r>
             <w:r>
               <w:rPr>
@@ -2462,7 +2612,7 @@
               <w:noProof/>
             </w:rPr>
           </w:pPr>
-          <w:hyperlink w:anchor="_Toc48834345" w:history="1">
+          <w:hyperlink w:anchor="_Toc48892072" w:history="1">
             <w:r>
               <w:rPr>
                 <w:rStyle w:val="Hyperlink"/>
@@ -2489,7 +2639,7 @@
                 <w:noProof/>
                 <w:webHidden/>
               </w:rPr>
-              <w:instrText xml:space="preserve"> PAGEREF _Toc48834345 \h </w:instrText>
+              <w:instrText xml:space="preserve"> PAGEREF _Toc48892072 \h </w:instrText>
             </w:r>
             <w:r>
               <w:rPr>
@@ -2509,7 +2659,7 @@
                 <w:noProof/>
                 <w:webHidden/>
               </w:rPr>
-              <w:t>20</w:t>
+              <w:t>21</w:t>
             </w:r>
             <w:r>
               <w:rPr>
@@ -2549,22 +2699,31 @@
       <w:pPr>
         <w:pStyle w:val="Heading1"/>
       </w:pPr>
-      <w:bookmarkStart w:id="0" w:name="_Toc48834322"/>
-      <w:r>
-        <w:lastRenderedPageBreak/>
+      <w:bookmarkStart w:id="1" w:name="_Toc48892047"/>
+      <w:r>
         <w:t>Introduction</w:t>
       </w:r>
-      <w:bookmarkEnd w:id="0"/>
+      <w:bookmarkEnd w:id="1"/>
     </w:p>
     <w:p/>
     <w:p>
+      <w:proofErr w:type="spellStart"/>
       <w:r>
         <w:rPr>
           <w:rFonts w:ascii="Segoe UI" w:hAnsi="Segoe UI" w:cs="Segoe UI"/>
           <w:color w:val="24292E"/>
           <w:shd w:val="clear" w:color="auto" w:fill="FFFFFF"/>
         </w:rPr>
-        <w:t>Resolve is a case management software developed to manage cases, which are service requests created by members of an organization, going through an approval workflow.</w:t>
+        <w:t>RequestManager</w:t>
+      </w:r>
+      <w:proofErr w:type="spellEnd"/>
+      <w:r>
+        <w:rPr>
+          <w:rFonts w:ascii="Segoe UI" w:hAnsi="Segoe UI" w:cs="Segoe UI"/>
+          <w:color w:val="24292E"/>
+          <w:shd w:val="clear" w:color="auto" w:fill="FFFFFF"/>
+        </w:rPr>
+        <w:t xml:space="preserve"> is a case management software developed to manage cases, which are service requests created by members of an organization, going through an approval workflow.</w:t>
       </w:r>
       <w:r>
         <w:br w:type="page"/>
@@ -2574,23 +2733,22 @@
       <w:pPr>
         <w:pStyle w:val="Heading1"/>
       </w:pPr>
-      <w:bookmarkStart w:id="1" w:name="_Toc48834323"/>
-      <w:r>
-        <w:lastRenderedPageBreak/>
+      <w:bookmarkStart w:id="2" w:name="_Toc48892048"/>
+      <w:r>
         <w:t>Authentication</w:t>
       </w:r>
-      <w:bookmarkEnd w:id="1"/>
+      <w:bookmarkEnd w:id="2"/>
     </w:p>
     <w:p/>
     <w:p>
       <w:pPr>
         <w:pStyle w:val="Heading2"/>
       </w:pPr>
-      <w:bookmarkStart w:id="2" w:name="_Toc48834324"/>
+      <w:bookmarkStart w:id="3" w:name="_Toc48892049"/>
       <w:r>
         <w:t>Sign in</w:t>
       </w:r>
-      <w:bookmarkEnd w:id="2"/>
+      <w:bookmarkEnd w:id="3"/>
     </w:p>
     <w:p/>
     <w:p>
@@ -2602,7 +2760,7 @@
       <w:r>
         <w:t xml:space="preserve">Application URL: </w:t>
       </w:r>
-      <w:hyperlink r:id="rId9" w:history="1">
+      <w:hyperlink r:id="rId12" w:history="1">
         <w:r>
           <w:rPr>
             <w:rStyle w:val="Hyperlink"/>
@@ -2643,7 +2801,7 @@
           <w:noProof/>
         </w:rPr>
         <w:drawing>
-          <wp:inline distT="0" distB="0" distL="0" distR="0" wp14:anchorId="6B98E20C" wp14:editId="1D5E1918">
+          <wp:inline distT="0" distB="0" distL="0" distR="0" wp14:anchorId="6B98E20C" wp14:editId="59D3E0E3">
             <wp:extent cx="2955473" cy="2971800"/>
             <wp:effectExtent l="0" t="0" r="0" b="0"/>
             <wp:docPr id="1" name="Picture 1"/>
@@ -2654,11 +2812,17 @@
               <a:graphicData uri="http://schemas.openxmlformats.org/drawingml/2006/picture">
                 <pic:pic xmlns:pic="http://schemas.openxmlformats.org/drawingml/2006/picture">
                   <pic:nvPicPr>
-                    <pic:cNvPr id="1" name=""/>
+                    <pic:cNvPr id="0" name="Picture 1"/>
                     <pic:cNvPicPr/>
                   </pic:nvPicPr>
                   <pic:blipFill>
-                    <a:blip r:embed="rId10"/>
+                    <a:blip r:embed="rId13">
+                      <a:extLst>
+                        <a:ext uri="{28A0092B-C50C-407E-A947-70E740481C1C}">
+                          <a14:useLocalDpi xmlns:a14="http://schemas.microsoft.com/office/drawing/2010/main" val="0"/>
+                        </a:ext>
+                      </a:extLst>
+                    </a:blip>
                     <a:stretch>
                       <a:fillRect/>
                     </a:stretch>
@@ -2666,7 +2830,7 @@
                   <pic:spPr>
                     <a:xfrm>
                       <a:off x="0" y="0"/>
-                      <a:ext cx="2959939" cy="2976291"/>
+                      <a:ext cx="2955473" cy="2971800"/>
                     </a:xfrm>
                     <a:prstGeom prst="rect">
                       <a:avLst/>
@@ -2687,9 +2851,8 @@
         <w:rPr>
           <w:noProof/>
         </w:rPr>
-        <w:lastRenderedPageBreak/>
         <w:drawing>
-          <wp:inline distT="0" distB="0" distL="0" distR="0" wp14:anchorId="7F41D079" wp14:editId="63AFD248">
+          <wp:inline distT="0" distB="0" distL="0" distR="0" wp14:anchorId="7F41D079" wp14:editId="64F68B53">
             <wp:extent cx="3130866" cy="3867150"/>
             <wp:effectExtent l="0" t="0" r="0" b="0"/>
             <wp:docPr id="18" name="Picture 18"/>
@@ -2700,11 +2863,17 @@
               <a:graphicData uri="http://schemas.openxmlformats.org/drawingml/2006/picture">
                 <pic:pic xmlns:pic="http://schemas.openxmlformats.org/drawingml/2006/picture">
                   <pic:nvPicPr>
-                    <pic:cNvPr id="1" name=""/>
+                    <pic:cNvPr id="0" name="Picture 18"/>
                     <pic:cNvPicPr/>
                   </pic:nvPicPr>
                   <pic:blipFill>
-                    <a:blip r:embed="rId11"/>
+                    <a:blip r:embed="rId14">
+                      <a:extLst>
+                        <a:ext uri="{28A0092B-C50C-407E-A947-70E740481C1C}">
+                          <a14:useLocalDpi xmlns:a14="http://schemas.microsoft.com/office/drawing/2010/main" val="0"/>
+                        </a:ext>
+                      </a:extLst>
+                    </a:blip>
                     <a:stretch>
                       <a:fillRect/>
                     </a:stretch>
@@ -2712,7 +2881,7 @@
                   <pic:spPr>
                     <a:xfrm>
                       <a:off x="0" y="0"/>
-                      <a:ext cx="3132269" cy="3868883"/>
+                      <a:ext cx="3130866" cy="3867150"/>
                     </a:xfrm>
                     <a:prstGeom prst="rect">
                       <a:avLst/>
@@ -2734,7 +2903,7 @@
           <w:noProof/>
         </w:rPr>
         <w:drawing>
-          <wp:inline distT="0" distB="0" distL="0" distR="0" wp14:anchorId="2F1F7D0E" wp14:editId="1DBB1216">
+          <wp:inline distT="0" distB="0" distL="0" distR="0" wp14:anchorId="2F1F7D0E" wp14:editId="55E062DC">
             <wp:extent cx="4057650" cy="3385682"/>
             <wp:effectExtent l="0" t="0" r="0" b="5715"/>
             <wp:docPr id="2" name="Picture 2"/>
@@ -2745,11 +2914,17 @@
               <a:graphicData uri="http://schemas.openxmlformats.org/drawingml/2006/picture">
                 <pic:pic xmlns:pic="http://schemas.openxmlformats.org/drawingml/2006/picture">
                   <pic:nvPicPr>
-                    <pic:cNvPr id="1" name=""/>
+                    <pic:cNvPr id="0" name="Picture 2"/>
                     <pic:cNvPicPr/>
                   </pic:nvPicPr>
                   <pic:blipFill>
-                    <a:blip r:embed="rId12"/>
+                    <a:blip r:embed="rId15">
+                      <a:extLst>
+                        <a:ext uri="{28A0092B-C50C-407E-A947-70E740481C1C}">
+                          <a14:useLocalDpi xmlns:a14="http://schemas.microsoft.com/office/drawing/2010/main" val="0"/>
+                        </a:ext>
+                      </a:extLst>
+                    </a:blip>
                     <a:stretch>
                       <a:fillRect/>
                     </a:stretch>
@@ -2757,7 +2932,7 @@
                   <pic:spPr>
                     <a:xfrm>
                       <a:off x="0" y="0"/>
-                      <a:ext cx="4063721" cy="3390748"/>
+                      <a:ext cx="4057650" cy="3385682"/>
                     </a:xfrm>
                     <a:prstGeom prst="rect">
                       <a:avLst/>
@@ -2774,16 +2949,24 @@
       <w:pPr>
         <w:pStyle w:val="Heading2"/>
       </w:pPr>
-      <w:bookmarkStart w:id="3" w:name="_Toc48834325"/>
+      <w:bookmarkStart w:id="4" w:name="_Toc48892050"/>
       <w:r>
         <w:t>Sign Out</w:t>
       </w:r>
-      <w:bookmarkEnd w:id="3"/>
+      <w:bookmarkEnd w:id="4"/>
     </w:p>
     <w:p/>
     <w:p>
       <w:r>
-        <w:t xml:space="preserve">To sign out of the application, you would sign out from the net id system, similar to sign out for other UW applications like Canvas etc. </w:t>
+        <w:t xml:space="preserve">To sign out of the application, you would sign out from the net id system, </w:t>
+      </w:r>
+      <w:proofErr w:type="gramStart"/>
+      <w:r>
+        <w:t>similar to</w:t>
+      </w:r>
+      <w:proofErr w:type="gramEnd"/>
+      <w:r>
+        <w:t xml:space="preserve"> sign out for other UW applications like Canvas etc. </w:t>
       </w:r>
     </w:p>
     <w:p>
@@ -2791,10 +2974,9 @@
         <w:rPr>
           <w:noProof/>
         </w:rPr>
-        <w:lastRenderedPageBreak/>
         <w:drawing>
-          <wp:inline distT="0" distB="0" distL="0" distR="0" wp14:anchorId="04C06197" wp14:editId="5B823DE4">
-            <wp:extent cx="6819900" cy="2864989"/>
+          <wp:inline distT="0" distB="0" distL="0" distR="0" wp14:anchorId="04C06197" wp14:editId="2041AE64">
+            <wp:extent cx="6819902" cy="2864989"/>
             <wp:effectExtent l="0" t="0" r="0" b="0"/>
             <wp:docPr id="3" name="Picture 3"/>
             <wp:cNvGraphicFramePr>
@@ -2804,11 +2986,17 @@
               <a:graphicData uri="http://schemas.openxmlformats.org/drawingml/2006/picture">
                 <pic:pic xmlns:pic="http://schemas.openxmlformats.org/drawingml/2006/picture">
                   <pic:nvPicPr>
-                    <pic:cNvPr id="1" name=""/>
+                    <pic:cNvPr id="0" name="Picture 3"/>
                     <pic:cNvPicPr/>
                   </pic:nvPicPr>
                   <pic:blipFill>
-                    <a:blip r:embed="rId13"/>
+                    <a:blip r:embed="rId16" cstate="print">
+                      <a:extLst>
+                        <a:ext uri="{28A0092B-C50C-407E-A947-70E740481C1C}">
+                          <a14:useLocalDpi xmlns:a14="http://schemas.microsoft.com/office/drawing/2010/main" val="0"/>
+                        </a:ext>
+                      </a:extLst>
+                    </a:blip>
                     <a:stretch>
                       <a:fillRect/>
                     </a:stretch>
@@ -2816,7 +3004,7 @@
                   <pic:spPr>
                     <a:xfrm>
                       <a:off x="0" y="0"/>
-                      <a:ext cx="6836480" cy="2871954"/>
+                      <a:ext cx="6819902" cy="2864989"/>
                     </a:xfrm>
                     <a:prstGeom prst="rect">
                       <a:avLst/>
@@ -2838,12 +3026,11 @@
       <w:pPr>
         <w:pStyle w:val="Heading1"/>
       </w:pPr>
-      <w:bookmarkStart w:id="4" w:name="_Toc48834326"/>
-      <w:r>
-        <w:lastRenderedPageBreak/>
+      <w:bookmarkStart w:id="5" w:name="_Toc48892051"/>
+      <w:r>
         <w:t>Homepage</w:t>
       </w:r>
-      <w:bookmarkEnd w:id="4"/>
+      <w:bookmarkEnd w:id="5"/>
     </w:p>
     <w:p/>
     <w:p>
@@ -2864,7 +3051,7 @@
           <w:noProof/>
         </w:rPr>
         <w:drawing>
-          <wp:inline distT="0" distB="0" distL="0" distR="0" wp14:anchorId="21BE12F1" wp14:editId="7A013D85">
+          <wp:inline distT="0" distB="0" distL="0" distR="0" wp14:anchorId="21BE12F1" wp14:editId="78D25190">
             <wp:extent cx="6858000" cy="3351530"/>
             <wp:effectExtent l="0" t="0" r="0" b="1270"/>
             <wp:docPr id="4" name="Picture 4"/>
@@ -2875,11 +3062,17 @@
               <a:graphicData uri="http://schemas.openxmlformats.org/drawingml/2006/picture">
                 <pic:pic xmlns:pic="http://schemas.openxmlformats.org/drawingml/2006/picture">
                   <pic:nvPicPr>
-                    <pic:cNvPr id="1" name=""/>
+                    <pic:cNvPr id="0" name="Picture 4"/>
                     <pic:cNvPicPr/>
                   </pic:nvPicPr>
                   <pic:blipFill>
-                    <a:blip r:embed="rId14"/>
+                    <a:blip r:embed="rId17" cstate="print">
+                      <a:extLst>
+                        <a:ext uri="{28A0092B-C50C-407E-A947-70E740481C1C}">
+                          <a14:useLocalDpi xmlns:a14="http://schemas.microsoft.com/office/drawing/2010/main" val="0"/>
+                        </a:ext>
+                      </a:extLst>
+                    </a:blip>
                     <a:stretch>
                       <a:fillRect/>
                     </a:stretch>
@@ -2904,11 +3097,11 @@
       <w:pPr>
         <w:pStyle w:val="Heading2"/>
       </w:pPr>
-      <w:bookmarkStart w:id="5" w:name="_Toc48834327"/>
+      <w:bookmarkStart w:id="6" w:name="_Toc48892052"/>
       <w:r>
         <w:t>Cases Created by You</w:t>
       </w:r>
-      <w:bookmarkEnd w:id="5"/>
+      <w:bookmarkEnd w:id="6"/>
     </w:p>
     <w:p/>
     <w:p>
@@ -2920,11 +3113,11 @@
       <w:pPr>
         <w:pStyle w:val="Heading2"/>
       </w:pPr>
-      <w:bookmarkStart w:id="6" w:name="_Toc48834328"/>
+      <w:bookmarkStart w:id="7" w:name="_Toc48892053"/>
       <w:r>
         <w:t>Cases Assigned to You</w:t>
       </w:r>
-      <w:bookmarkEnd w:id="6"/>
+      <w:bookmarkEnd w:id="7"/>
     </w:p>
     <w:p/>
     <w:p>
@@ -2940,11 +3133,11 @@
       <w:pPr>
         <w:pStyle w:val="Heading2"/>
       </w:pPr>
-      <w:bookmarkStart w:id="7" w:name="_Toc48834329"/>
+      <w:bookmarkStart w:id="8" w:name="_Toc48892054"/>
       <w:r>
         <w:t>Cases Assigned to your Groups</w:t>
       </w:r>
-      <w:bookmarkEnd w:id="7"/>
+      <w:bookmarkEnd w:id="8"/>
     </w:p>
     <w:p/>
     <w:p>
@@ -2957,12 +3150,11 @@
       <w:pPr>
         <w:pStyle w:val="Heading2"/>
       </w:pPr>
-      <w:bookmarkStart w:id="8" w:name="_Toc48834330"/>
-      <w:r>
-        <w:lastRenderedPageBreak/>
+      <w:bookmarkStart w:id="9" w:name="_Toc48892055"/>
+      <w:r>
         <w:t>Filter/Search/Sort</w:t>
       </w:r>
-      <w:bookmarkEnd w:id="8"/>
+      <w:bookmarkEnd w:id="9"/>
     </w:p>
     <w:p/>
     <w:p>
@@ -2971,7 +3163,7 @@
           <w:noProof/>
         </w:rPr>
         <w:drawing>
-          <wp:inline distT="0" distB="0" distL="0" distR="0" wp14:anchorId="38D42812" wp14:editId="4AF003E1">
+          <wp:inline distT="0" distB="0" distL="0" distR="0" wp14:anchorId="38D42812" wp14:editId="674B3FEA">
             <wp:extent cx="6858000" cy="2209165"/>
             <wp:effectExtent l="0" t="0" r="0" b="635"/>
             <wp:docPr id="5" name="Picture 5"/>
@@ -2982,11 +3174,17 @@
               <a:graphicData uri="http://schemas.openxmlformats.org/drawingml/2006/picture">
                 <pic:pic xmlns:pic="http://schemas.openxmlformats.org/drawingml/2006/picture">
                   <pic:nvPicPr>
-                    <pic:cNvPr id="1" name=""/>
+                    <pic:cNvPr id="0" name="Picture 5"/>
                     <pic:cNvPicPr/>
                   </pic:nvPicPr>
                   <pic:blipFill>
-                    <a:blip r:embed="rId15"/>
+                    <a:blip r:embed="rId18" cstate="print">
+                      <a:extLst>
+                        <a:ext uri="{28A0092B-C50C-407E-A947-70E740481C1C}">
+                          <a14:useLocalDpi xmlns:a14="http://schemas.microsoft.com/office/drawing/2010/main" val="0"/>
+                        </a:ext>
+                      </a:extLst>
+                    </a:blip>
                     <a:stretch>
                       <a:fillRect/>
                     </a:stretch>
@@ -3017,11 +3215,11 @@
       <w:pPr>
         <w:pStyle w:val="Heading2"/>
       </w:pPr>
-      <w:bookmarkStart w:id="9" w:name="_Toc48834331"/>
+      <w:bookmarkStart w:id="10" w:name="_Toc48892056"/>
       <w:r>
         <w:t>Creating a Request/Case</w:t>
       </w:r>
-      <w:bookmarkEnd w:id="9"/>
+      <w:bookmarkEnd w:id="10"/>
     </w:p>
     <w:p/>
     <w:p>
@@ -3030,7 +3228,7 @@
           <w:noProof/>
         </w:rPr>
         <w:drawing>
-          <wp:inline distT="0" distB="0" distL="0" distR="0" wp14:anchorId="6CCC38E1" wp14:editId="6B3429DD">
+          <wp:inline distT="0" distB="0" distL="0" distR="0" wp14:anchorId="6CCC38E1" wp14:editId="30E01583">
             <wp:extent cx="6858000" cy="1428115"/>
             <wp:effectExtent l="0" t="0" r="0" b="635"/>
             <wp:docPr id="6" name="Picture 6"/>
@@ -3041,11 +3239,17 @@
               <a:graphicData uri="http://schemas.openxmlformats.org/drawingml/2006/picture">
                 <pic:pic xmlns:pic="http://schemas.openxmlformats.org/drawingml/2006/picture">
                   <pic:nvPicPr>
-                    <pic:cNvPr id="1" name=""/>
+                    <pic:cNvPr id="0" name="Picture 6"/>
                     <pic:cNvPicPr/>
                   </pic:nvPicPr>
                   <pic:blipFill>
-                    <a:blip r:embed="rId16"/>
+                    <a:blip r:embed="rId19" cstate="print">
+                      <a:extLst>
+                        <a:ext uri="{28A0092B-C50C-407E-A947-70E740481C1C}">
+                          <a14:useLocalDpi xmlns:a14="http://schemas.microsoft.com/office/drawing/2010/main" val="0"/>
+                        </a:ext>
+                      </a:extLst>
+                    </a:blip>
                     <a:stretch>
                       <a:fillRect/>
                     </a:stretch>
@@ -3078,9 +3282,8 @@
         <w:rPr>
           <w:noProof/>
         </w:rPr>
-        <w:lastRenderedPageBreak/>
         <w:drawing>
-          <wp:inline distT="0" distB="0" distL="0" distR="0" wp14:anchorId="336674CD" wp14:editId="11A6AFAE">
+          <wp:inline distT="0" distB="0" distL="0" distR="0" wp14:anchorId="336674CD" wp14:editId="6A1B6B98">
             <wp:extent cx="5036145" cy="4267200"/>
             <wp:effectExtent l="0" t="0" r="0" b="0"/>
             <wp:docPr id="7" name="Picture 7"/>
@@ -3091,11 +3294,17 @@
               <a:graphicData uri="http://schemas.openxmlformats.org/drawingml/2006/picture">
                 <pic:pic xmlns:pic="http://schemas.openxmlformats.org/drawingml/2006/picture">
                   <pic:nvPicPr>
-                    <pic:cNvPr id="1" name=""/>
+                    <pic:cNvPr id="0" name="Picture 7"/>
                     <pic:cNvPicPr/>
                   </pic:nvPicPr>
                   <pic:blipFill>
-                    <a:blip r:embed="rId17"/>
+                    <a:blip r:embed="rId20">
+                      <a:extLst>
+                        <a:ext uri="{28A0092B-C50C-407E-A947-70E740481C1C}">
+                          <a14:useLocalDpi xmlns:a14="http://schemas.microsoft.com/office/drawing/2010/main" val="0"/>
+                        </a:ext>
+                      </a:extLst>
+                    </a:blip>
                     <a:stretch>
                       <a:fillRect/>
                     </a:stretch>
@@ -3103,7 +3312,7 @@
                   <pic:spPr>
                     <a:xfrm>
                       <a:off x="0" y="0"/>
-                      <a:ext cx="5039274" cy="4269852"/>
+                      <a:ext cx="5036145" cy="4267200"/>
                     </a:xfrm>
                     <a:prstGeom prst="rect">
                       <a:avLst/>
@@ -3123,19 +3332,1496 @@
     </w:p>
     <w:p>
       <w:r>
-        <w:t xml:space="preserve">On the next page, you would be served a form that you would be specific to the Case Type you selected. You could edit the information at a later point in time as </w:t>
-      </w:r>
-      <w:proofErr w:type="gramStart"/>
-      <w:r>
-        <w:t>well, before</w:t>
-      </w:r>
-      <w:proofErr w:type="gramEnd"/>
-      <w:r>
-        <w:t xml:space="preserve"> the Case gets marked as processed. </w:t>
+        <w:t xml:space="preserve">On the next page, you would be served a form that you would be specific to the Case Type you selected. You could edit the information at a later point in time as well, before the Case gets marked as processed. </w:t>
       </w:r>
     </w:p>
     <w:p/>
     <w:p>
+      <w:pPr>
+        <w:pStyle w:val="Heading1"/>
+      </w:pPr>
+      <w:bookmarkStart w:id="11" w:name="_Toc48892057"/>
+      <w:r>
+        <w:t>Case Types</w:t>
+      </w:r>
+      <w:bookmarkEnd w:id="11"/>
+    </w:p>
+    <w:p>
+      <w:pPr>
+        <w:pStyle w:val="Heading2"/>
+      </w:pPr>
+      <w:bookmarkStart w:id="12" w:name="_Toc48892058"/>
+      <w:r>
+        <w:t xml:space="preserve">How to choose a </w:t>
+      </w:r>
+      <w:proofErr w:type="spellStart"/>
+      <w:r>
+        <w:t>CaseType</w:t>
+      </w:r>
+      <w:bookmarkEnd w:id="12"/>
+      <w:proofErr w:type="spellEnd"/>
+    </w:p>
+    <w:p>
+      <w:r>
+        <w:t>The following table lists the different case type and when to use them.</w:t>
+      </w:r>
+    </w:p>
+    <w:tbl>
+      <w:tblPr>
+        <w:tblStyle w:val="TableGrid"/>
+        <w:tblW w:w="0" w:type="auto"/>
+        <w:tblLook w:val="04A0" w:firstRow="1" w:lastRow="0" w:firstColumn="1" w:lastColumn="0" w:noHBand="0" w:noVBand="1"/>
+      </w:tblPr>
+      <w:tblGrid>
+        <w:gridCol w:w="2435"/>
+        <w:gridCol w:w="6445"/>
+        <w:gridCol w:w="1910"/>
+      </w:tblGrid>
+      <w:tr>
+        <w:tc>
+          <w:tcPr>
+            <w:tcW w:w="2554" w:type="dxa"/>
+          </w:tcPr>
+          <w:p>
+            <w:pPr>
+              <w:rPr>
+                <w:b/>
+                <w:bCs/>
+                <w:sz w:val="24"/>
+                <w:szCs w:val="24"/>
+              </w:rPr>
+            </w:pPr>
+            <w:proofErr w:type="spellStart"/>
+            <w:r>
+              <w:rPr>
+                <w:b/>
+                <w:bCs/>
+                <w:sz w:val="24"/>
+                <w:szCs w:val="24"/>
+              </w:rPr>
+              <w:t>CaseType</w:t>
+            </w:r>
+            <w:proofErr w:type="spellEnd"/>
+            <w:r>
+              <w:rPr>
+                <w:b/>
+                <w:bCs/>
+                <w:sz w:val="24"/>
+                <w:szCs w:val="24"/>
+              </w:rPr>
+              <w:t xml:space="preserve"> Name</w:t>
+            </w:r>
+          </w:p>
+        </w:tc>
+        <w:tc>
+          <w:tcPr>
+            <w:tcW w:w="9858" w:type="dxa"/>
+          </w:tcPr>
+          <w:p>
+            <w:pPr>
+              <w:rPr>
+                <w:b/>
+                <w:bCs/>
+                <w:sz w:val="24"/>
+                <w:szCs w:val="24"/>
+              </w:rPr>
+            </w:pPr>
+            <w:r>
+              <w:rPr>
+                <w:b/>
+                <w:bCs/>
+                <w:sz w:val="24"/>
+                <w:szCs w:val="24"/>
+              </w:rPr>
+              <w:t>Case Description</w:t>
+            </w:r>
+          </w:p>
+        </w:tc>
+        <w:tc>
+          <w:tcPr>
+            <w:tcW w:w="2926" w:type="dxa"/>
+          </w:tcPr>
+          <w:p>
+            <w:pPr>
+              <w:rPr>
+                <w:b/>
+                <w:bCs/>
+                <w:sz w:val="24"/>
+                <w:szCs w:val="24"/>
+              </w:rPr>
+            </w:pPr>
+            <w:r>
+              <w:rPr>
+                <w:b/>
+                <w:bCs/>
+                <w:sz w:val="24"/>
+                <w:szCs w:val="24"/>
+              </w:rPr>
+              <w:t>Notes</w:t>
+            </w:r>
+          </w:p>
+        </w:tc>
+      </w:tr>
+      <w:tr>
+        <w:tc>
+          <w:tcPr>
+            <w:tcW w:w="2554" w:type="dxa"/>
+          </w:tcPr>
+          <w:p/>
+        </w:tc>
+        <w:tc>
+          <w:tcPr>
+            <w:tcW w:w="9858" w:type="dxa"/>
+          </w:tcPr>
+          <w:p/>
+        </w:tc>
+        <w:tc>
+          <w:tcPr>
+            <w:tcW w:w="2926" w:type="dxa"/>
+          </w:tcPr>
+          <w:p/>
+        </w:tc>
+      </w:tr>
+      <w:tr>
+        <w:tc>
+          <w:tcPr>
+            <w:tcW w:w="15338" w:type="dxa"/>
+            <w:gridSpan w:val="3"/>
+            <w:shd w:val="clear" w:color="auto" w:fill="D9E2F3" w:themeFill="accent1" w:themeFillTint="33"/>
+          </w:tcPr>
+          <w:p>
+            <w:pPr>
+              <w:jc w:val="center"/>
+              <w:rPr>
+                <w:b/>
+                <w:bCs/>
+                <w:sz w:val="24"/>
+                <w:szCs w:val="24"/>
+              </w:rPr>
+            </w:pPr>
+            <w:r>
+              <w:rPr>
+                <w:b/>
+                <w:bCs/>
+                <w:sz w:val="24"/>
+                <w:szCs w:val="24"/>
+              </w:rPr>
+              <w:t>HR Service Requests</w:t>
+            </w:r>
+          </w:p>
+        </w:tc>
+      </w:tr>
+      <w:tr>
+        <w:tc>
+          <w:tcPr>
+            <w:tcW w:w="2554" w:type="dxa"/>
+          </w:tcPr>
+          <w:p/>
+        </w:tc>
+        <w:tc>
+          <w:tcPr>
+            <w:tcW w:w="9858" w:type="dxa"/>
+          </w:tcPr>
+          <w:p>
+            <w:pPr>
+              <w:rPr>
+                <w:b/>
+                <w:bCs/>
+                <w:i/>
+                <w:iCs/>
+              </w:rPr>
+            </w:pPr>
+          </w:p>
+        </w:tc>
+        <w:tc>
+          <w:tcPr>
+            <w:tcW w:w="2926" w:type="dxa"/>
+          </w:tcPr>
+          <w:p/>
+        </w:tc>
+      </w:tr>
+      <w:tr>
+        <w:tc>
+          <w:tcPr>
+            <w:tcW w:w="2554" w:type="dxa"/>
+          </w:tcPr>
+          <w:p>
+            <w:proofErr w:type="spellStart"/>
+            <w:r>
+              <w:t>CompBasePayChange</w:t>
+            </w:r>
+            <w:proofErr w:type="spellEnd"/>
+          </w:p>
+        </w:tc>
+        <w:tc>
+          <w:tcPr>
+            <w:tcW w:w="9858" w:type="dxa"/>
+          </w:tcPr>
+          <w:p>
+            <w:r>
+              <w:t>HR Service Compensation Base Pay Change</w:t>
+            </w:r>
+          </w:p>
+          <w:p>
+            <w:r>
+              <w:t>Staff/Students Only</w:t>
+            </w:r>
+          </w:p>
+        </w:tc>
+        <w:tc>
+          <w:tcPr>
+            <w:tcW w:w="2926" w:type="dxa"/>
+          </w:tcPr>
+          <w:p/>
+        </w:tc>
+      </w:tr>
+      <w:tr>
+        <w:tc>
+          <w:tcPr>
+            <w:tcW w:w="2554" w:type="dxa"/>
+          </w:tcPr>
+          <w:p/>
+        </w:tc>
+        <w:tc>
+          <w:tcPr>
+            <w:tcW w:w="9858" w:type="dxa"/>
+          </w:tcPr>
+          <w:p/>
+        </w:tc>
+        <w:tc>
+          <w:tcPr>
+            <w:tcW w:w="2926" w:type="dxa"/>
+          </w:tcPr>
+          <w:p/>
+        </w:tc>
+      </w:tr>
+      <w:tr>
+        <w:tc>
+          <w:tcPr>
+            <w:tcW w:w="2554" w:type="dxa"/>
+          </w:tcPr>
+          <w:p>
+            <w:proofErr w:type="spellStart"/>
+            <w:r>
+              <w:t>CompAllocationChange</w:t>
+            </w:r>
+            <w:proofErr w:type="spellEnd"/>
+          </w:p>
+        </w:tc>
+        <w:tc>
+          <w:tcPr>
+            <w:tcW w:w="9858" w:type="dxa"/>
+          </w:tcPr>
+          <w:p>
+            <w:r>
+              <w:t>HR Service Compensation Allowance Change</w:t>
+            </w:r>
+          </w:p>
+          <w:p>
+            <w:r>
+              <w:t>Staff/Students/Postdoctoral Scholars</w:t>
+            </w:r>
+            <w:r>
+              <w:t xml:space="preserve"> Only</w:t>
+            </w:r>
+          </w:p>
+        </w:tc>
+        <w:tc>
+          <w:tcPr>
+            <w:tcW w:w="2926" w:type="dxa"/>
+          </w:tcPr>
+          <w:p/>
+        </w:tc>
+      </w:tr>
+      <w:tr>
+        <w:tc>
+          <w:tcPr>
+            <w:tcW w:w="2554" w:type="dxa"/>
+          </w:tcPr>
+          <w:p/>
+        </w:tc>
+        <w:tc>
+          <w:tcPr>
+            <w:tcW w:w="9858" w:type="dxa"/>
+          </w:tcPr>
+          <w:p/>
+        </w:tc>
+        <w:tc>
+          <w:tcPr>
+            <w:tcW w:w="2926" w:type="dxa"/>
+          </w:tcPr>
+          <w:p/>
+        </w:tc>
+      </w:tr>
+      <w:tr>
+        <w:tc>
+          <w:tcPr>
+            <w:tcW w:w="2554" w:type="dxa"/>
+          </w:tcPr>
+          <w:p>
+            <w:proofErr w:type="spellStart"/>
+            <w:r>
+              <w:t>CostAllocationChange</w:t>
+            </w:r>
+            <w:proofErr w:type="spellEnd"/>
+          </w:p>
+        </w:tc>
+        <w:tc>
+          <w:tcPr>
+            <w:tcW w:w="9858" w:type="dxa"/>
+          </w:tcPr>
+          <w:p>
+            <w:r>
+              <w:t xml:space="preserve">HR </w:t>
+            </w:r>
+            <w:proofErr w:type="gramStart"/>
+            <w:r>
+              <w:t>Service  Costing</w:t>
+            </w:r>
+            <w:proofErr w:type="gramEnd"/>
+            <w:r>
+              <w:t xml:space="preserve"> Allocation Change</w:t>
+            </w:r>
+          </w:p>
+          <w:p>
+            <w:r>
+              <w:t xml:space="preserve">All </w:t>
+            </w:r>
+          </w:p>
+        </w:tc>
+        <w:tc>
+          <w:tcPr>
+            <w:tcW w:w="2926" w:type="dxa"/>
+          </w:tcPr>
+          <w:p/>
+        </w:tc>
+      </w:tr>
+      <w:tr>
+        <w:tc>
+          <w:tcPr>
+            <w:tcW w:w="2554" w:type="dxa"/>
+          </w:tcPr>
+          <w:p/>
+        </w:tc>
+        <w:tc>
+          <w:tcPr>
+            <w:tcW w:w="9858" w:type="dxa"/>
+          </w:tcPr>
+          <w:p/>
+        </w:tc>
+        <w:tc>
+          <w:tcPr>
+            <w:tcW w:w="2926" w:type="dxa"/>
+          </w:tcPr>
+          <w:p/>
+        </w:tc>
+      </w:tr>
+      <w:tr>
+        <w:tc>
+          <w:tcPr>
+            <w:tcW w:w="2554" w:type="dxa"/>
+          </w:tcPr>
+          <w:p>
+            <w:proofErr w:type="spellStart"/>
+            <w:r>
+              <w:t>EndDateChange</w:t>
+            </w:r>
+            <w:proofErr w:type="spellEnd"/>
+          </w:p>
+        </w:tc>
+        <w:tc>
+          <w:tcPr>
+            <w:tcW w:w="9858" w:type="dxa"/>
+          </w:tcPr>
+          <w:p>
+            <w:r>
+              <w:t>HR Service End Date Change</w:t>
+            </w:r>
+          </w:p>
+          <w:p>
+            <w:r>
+              <w:t>All</w:t>
+            </w:r>
+          </w:p>
+        </w:tc>
+        <w:tc>
+          <w:tcPr>
+            <w:tcW w:w="2926" w:type="dxa"/>
+          </w:tcPr>
+          <w:p/>
+        </w:tc>
+      </w:tr>
+      <w:tr>
+        <w:tc>
+          <w:tcPr>
+            <w:tcW w:w="2554" w:type="dxa"/>
+          </w:tcPr>
+          <w:p/>
+        </w:tc>
+        <w:tc>
+          <w:tcPr>
+            <w:tcW w:w="9858" w:type="dxa"/>
+          </w:tcPr>
+          <w:p/>
+        </w:tc>
+        <w:tc>
+          <w:tcPr>
+            <w:tcW w:w="2926" w:type="dxa"/>
+          </w:tcPr>
+          <w:p/>
+        </w:tc>
+      </w:tr>
+      <w:tr>
+        <w:tc>
+          <w:tcPr>
+            <w:tcW w:w="2554" w:type="dxa"/>
+          </w:tcPr>
+          <w:p>
+            <w:proofErr w:type="spellStart"/>
+            <w:r>
+              <w:t>FTEChange</w:t>
+            </w:r>
+            <w:proofErr w:type="spellEnd"/>
+          </w:p>
+        </w:tc>
+        <w:tc>
+          <w:tcPr>
+            <w:tcW w:w="9858" w:type="dxa"/>
+          </w:tcPr>
+          <w:p>
+            <w:r>
+              <w:t>HR Service FTE Change</w:t>
+            </w:r>
+          </w:p>
+          <w:p>
+            <w:r>
+              <w:t>All</w:t>
+            </w:r>
+          </w:p>
+        </w:tc>
+        <w:tc>
+          <w:tcPr>
+            <w:tcW w:w="2926" w:type="dxa"/>
+          </w:tcPr>
+          <w:p/>
+        </w:tc>
+      </w:tr>
+      <w:tr>
+        <w:tc>
+          <w:tcPr>
+            <w:tcW w:w="2554" w:type="dxa"/>
+          </w:tcPr>
+          <w:p/>
+        </w:tc>
+        <w:tc>
+          <w:tcPr>
+            <w:tcW w:w="9858" w:type="dxa"/>
+          </w:tcPr>
+          <w:p/>
+        </w:tc>
+        <w:tc>
+          <w:tcPr>
+            <w:tcW w:w="2926" w:type="dxa"/>
+          </w:tcPr>
+          <w:p/>
+        </w:tc>
+      </w:tr>
+      <w:tr>
+        <w:tc>
+          <w:tcPr>
+            <w:tcW w:w="2554" w:type="dxa"/>
+          </w:tcPr>
+          <w:p>
+            <w:proofErr w:type="spellStart"/>
+            <w:r>
+              <w:t>MoveWorker</w:t>
+            </w:r>
+            <w:proofErr w:type="spellEnd"/>
+          </w:p>
+        </w:tc>
+        <w:tc>
+          <w:tcPr>
+            <w:tcW w:w="9858" w:type="dxa"/>
+          </w:tcPr>
+          <w:p>
+            <w:r>
+              <w:t>HR Service Move Worker</w:t>
+            </w:r>
+          </w:p>
+          <w:p>
+            <w:r>
+              <w:t>Staff/Student Only</w:t>
+            </w:r>
+          </w:p>
+        </w:tc>
+        <w:tc>
+          <w:tcPr>
+            <w:tcW w:w="2926" w:type="dxa"/>
+          </w:tcPr>
+          <w:p/>
+        </w:tc>
+      </w:tr>
+      <w:tr>
+        <w:tc>
+          <w:tcPr>
+            <w:tcW w:w="2554" w:type="dxa"/>
+          </w:tcPr>
+          <w:p/>
+        </w:tc>
+        <w:tc>
+          <w:tcPr>
+            <w:tcW w:w="9858" w:type="dxa"/>
+          </w:tcPr>
+          <w:p/>
+        </w:tc>
+        <w:tc>
+          <w:tcPr>
+            <w:tcW w:w="2926" w:type="dxa"/>
+          </w:tcPr>
+          <w:p/>
+        </w:tc>
+      </w:tr>
+      <w:tr>
+        <w:tc>
+          <w:tcPr>
+            <w:tcW w:w="2554" w:type="dxa"/>
+          </w:tcPr>
+          <w:p>
+            <w:bookmarkStart w:id="13" w:name="_Hlk48741099"/>
+            <w:proofErr w:type="spellStart"/>
+            <w:r>
+              <w:t>SecurityRoleschange</w:t>
+            </w:r>
+            <w:proofErr w:type="spellEnd"/>
+          </w:p>
+        </w:tc>
+        <w:tc>
+          <w:tcPr>
+            <w:tcW w:w="9858" w:type="dxa"/>
+          </w:tcPr>
+          <w:p>
+            <w:r>
+              <w:t>HR Service Security Roles Change</w:t>
+            </w:r>
+          </w:p>
+          <w:p>
+            <w:r>
+              <w:t>All</w:t>
+            </w:r>
+          </w:p>
+        </w:tc>
+        <w:tc>
+          <w:tcPr>
+            <w:tcW w:w="2926" w:type="dxa"/>
+          </w:tcPr>
+          <w:p/>
+        </w:tc>
+      </w:tr>
+      <w:tr>
+        <w:tc>
+          <w:tcPr>
+            <w:tcW w:w="2554" w:type="dxa"/>
+          </w:tcPr>
+          <w:p/>
+        </w:tc>
+        <w:tc>
+          <w:tcPr>
+            <w:tcW w:w="9858" w:type="dxa"/>
+          </w:tcPr>
+          <w:p/>
+        </w:tc>
+        <w:tc>
+          <w:tcPr>
+            <w:tcW w:w="2926" w:type="dxa"/>
+          </w:tcPr>
+          <w:p/>
+        </w:tc>
+      </w:tr>
+      <w:tr>
+        <w:tc>
+          <w:tcPr>
+            <w:tcW w:w="2554" w:type="dxa"/>
+          </w:tcPr>
+          <w:p>
+            <w:r>
+              <w:t>Termination</w:t>
+            </w:r>
+          </w:p>
+        </w:tc>
+        <w:tc>
+          <w:tcPr>
+            <w:tcW w:w="9858" w:type="dxa"/>
+          </w:tcPr>
+          <w:p>
+            <w:r>
+              <w:t>HR Service Termination</w:t>
+            </w:r>
+          </w:p>
+          <w:p>
+            <w:r>
+              <w:t>All</w:t>
+            </w:r>
+          </w:p>
+        </w:tc>
+        <w:tc>
+          <w:tcPr>
+            <w:tcW w:w="2926" w:type="dxa"/>
+          </w:tcPr>
+          <w:p/>
+        </w:tc>
+      </w:tr>
+      <w:tr>
+        <w:tc>
+          <w:tcPr>
+            <w:tcW w:w="2554" w:type="dxa"/>
+          </w:tcPr>
+          <w:p/>
+        </w:tc>
+        <w:tc>
+          <w:tcPr>
+            <w:tcW w:w="9858" w:type="dxa"/>
+          </w:tcPr>
+          <w:p/>
+        </w:tc>
+        <w:tc>
+          <w:tcPr>
+            <w:tcW w:w="2926" w:type="dxa"/>
+          </w:tcPr>
+          <w:p/>
+        </w:tc>
+      </w:tr>
+      <w:tr>
+        <w:tc>
+          <w:tcPr>
+            <w:tcW w:w="15338" w:type="dxa"/>
+            <w:gridSpan w:val="3"/>
+            <w:shd w:val="clear" w:color="auto" w:fill="D9E2F3" w:themeFill="accent1" w:themeFillTint="33"/>
+          </w:tcPr>
+          <w:p>
+            <w:pPr>
+              <w:jc w:val="center"/>
+              <w:rPr>
+                <w:b/>
+                <w:bCs/>
+                <w:sz w:val="24"/>
+                <w:szCs w:val="24"/>
+              </w:rPr>
+            </w:pPr>
+            <w:r>
+              <w:rPr>
+                <w:b/>
+                <w:bCs/>
+                <w:sz w:val="24"/>
+                <w:szCs w:val="24"/>
+              </w:rPr>
+              <w:t>Hiring Requests</w:t>
+            </w:r>
+          </w:p>
+        </w:tc>
+      </w:tr>
+      <w:bookmarkEnd w:id="13"/>
+      <w:tr>
+        <w:tc>
+          <w:tcPr>
+            <w:tcW w:w="2554" w:type="dxa"/>
+          </w:tcPr>
+          <w:p>
+            <w:proofErr w:type="spellStart"/>
+            <w:r>
+              <w:t>HiringAffiliateFaculty</w:t>
+            </w:r>
+            <w:proofErr w:type="spellEnd"/>
+          </w:p>
+        </w:tc>
+        <w:tc>
+          <w:tcPr>
+            <w:tcW w:w="9858" w:type="dxa"/>
+          </w:tcPr>
+          <w:p>
+            <w:pPr>
+              <w:rPr>
+                <w:b/>
+                <w:bCs/>
+                <w:i/>
+                <w:iCs/>
+              </w:rPr>
+            </w:pPr>
+            <w:r>
+              <w:rPr>
+                <w:b/>
+                <w:bCs/>
+                <w:i/>
+                <w:iCs/>
+              </w:rPr>
+              <w:t xml:space="preserve">Hiring Request (Affiliate Faculty) </w:t>
+            </w:r>
+          </w:p>
+          <w:p>
+            <w:r>
+              <w:t>All affiliate faculty are unpaid.</w:t>
+            </w:r>
+          </w:p>
+          <w:p/>
+        </w:tc>
+        <w:tc>
+          <w:tcPr>
+            <w:tcW w:w="2926" w:type="dxa"/>
+          </w:tcPr>
+          <w:p/>
+        </w:tc>
+      </w:tr>
+      <w:tr>
+        <w:tc>
+          <w:tcPr>
+            <w:tcW w:w="2554" w:type="dxa"/>
+          </w:tcPr>
+          <w:p/>
+        </w:tc>
+        <w:tc>
+          <w:tcPr>
+            <w:tcW w:w="9858" w:type="dxa"/>
+          </w:tcPr>
+          <w:p/>
+        </w:tc>
+        <w:tc>
+          <w:tcPr>
+            <w:tcW w:w="2926" w:type="dxa"/>
+          </w:tcPr>
+          <w:p/>
+        </w:tc>
+      </w:tr>
+      <w:tr>
+        <w:tc>
+          <w:tcPr>
+            <w:tcW w:w="2554" w:type="dxa"/>
+          </w:tcPr>
+          <w:p>
+            <w:proofErr w:type="spellStart"/>
+            <w:r>
+              <w:t>HiringFaculty</w:t>
+            </w:r>
+            <w:proofErr w:type="spellEnd"/>
+          </w:p>
+        </w:tc>
+        <w:tc>
+          <w:tcPr>
+            <w:tcW w:w="9858" w:type="dxa"/>
+          </w:tcPr>
+          <w:p>
+            <w:pPr>
+              <w:rPr>
+                <w:b/>
+                <w:bCs/>
+                <w:i/>
+                <w:iCs/>
+              </w:rPr>
+            </w:pPr>
+            <w:r>
+              <w:rPr>
+                <w:b/>
+                <w:bCs/>
+                <w:i/>
+                <w:iCs/>
+              </w:rPr>
+              <w:t xml:space="preserve">Hiring Request (Faculty) </w:t>
+            </w:r>
+          </w:p>
+          <w:p>
+            <w:pPr>
+              <w:rPr>
+                <w:rStyle w:val="Hyperlink"/>
+                <w:rFonts w:ascii="Calibri" w:eastAsia="Calibri" w:hAnsi="Calibri" w:cs="Calibri"/>
+                <w:color w:val="auto"/>
+              </w:rPr>
+            </w:pPr>
+            <w:r>
+              <w:t xml:space="preserve">Please review </w:t>
+            </w:r>
+            <w:hyperlink r:id="rId21" w:history="1">
+              <w:r>
+                <w:t xml:space="preserve">Faculty </w:t>
+              </w:r>
+              <w:r>
+                <w:rPr>
+                  <w:rStyle w:val="Hyperlink"/>
+                </w:rPr>
+                <w:t>Hiring Procedures</w:t>
+              </w:r>
+            </w:hyperlink>
+            <w:r>
+              <w:t xml:space="preserve"> to determine if an Affordability Statement is required</w:t>
+            </w:r>
+            <w:r>
+              <w:t xml:space="preserve">.  </w:t>
+            </w:r>
+          </w:p>
+        </w:tc>
+        <w:tc>
+          <w:tcPr>
+            <w:tcW w:w="2926" w:type="dxa"/>
+          </w:tcPr>
+          <w:p/>
+        </w:tc>
+      </w:tr>
+      <w:tr>
+        <w:tc>
+          <w:tcPr>
+            <w:tcW w:w="2554" w:type="dxa"/>
+          </w:tcPr>
+          <w:p/>
+        </w:tc>
+        <w:tc>
+          <w:tcPr>
+            <w:tcW w:w="9858" w:type="dxa"/>
+          </w:tcPr>
+          <w:p/>
+        </w:tc>
+        <w:tc>
+          <w:tcPr>
+            <w:tcW w:w="2926" w:type="dxa"/>
+          </w:tcPr>
+          <w:p/>
+        </w:tc>
+      </w:tr>
+      <w:tr>
+        <w:tc>
+          <w:tcPr>
+            <w:tcW w:w="2554" w:type="dxa"/>
+          </w:tcPr>
+          <w:p>
+            <w:proofErr w:type="spellStart"/>
+            <w:r>
+              <w:t>HiringStaff</w:t>
+            </w:r>
+            <w:r>
+              <w:t>Students</w:t>
+            </w:r>
+            <w:proofErr w:type="spellEnd"/>
+          </w:p>
+        </w:tc>
+        <w:tc>
+          <w:tcPr>
+            <w:tcW w:w="9858" w:type="dxa"/>
+          </w:tcPr>
+          <w:p>
+            <w:pPr>
+              <w:rPr>
+                <w:b/>
+                <w:bCs/>
+                <w:i/>
+                <w:iCs/>
+              </w:rPr>
+            </w:pPr>
+            <w:r>
+              <w:rPr>
+                <w:b/>
+                <w:bCs/>
+                <w:i/>
+                <w:iCs/>
+              </w:rPr>
+              <w:t>Hiring Request (Staff or Student)</w:t>
+            </w:r>
+          </w:p>
+        </w:tc>
+        <w:tc>
+          <w:tcPr>
+            <w:tcW w:w="2926" w:type="dxa"/>
+          </w:tcPr>
+          <w:p/>
+        </w:tc>
+      </w:tr>
+      <w:tr>
+        <w:tc>
+          <w:tcPr>
+            <w:tcW w:w="2554" w:type="dxa"/>
+          </w:tcPr>
+          <w:p/>
+        </w:tc>
+        <w:tc>
+          <w:tcPr>
+            <w:tcW w:w="9858" w:type="dxa"/>
+          </w:tcPr>
+          <w:p/>
+        </w:tc>
+        <w:tc>
+          <w:tcPr>
+            <w:tcW w:w="2926" w:type="dxa"/>
+          </w:tcPr>
+          <w:p/>
+        </w:tc>
+      </w:tr>
+      <w:tr>
+        <w:tc>
+          <w:tcPr>
+            <w:tcW w:w="2554" w:type="dxa"/>
+          </w:tcPr>
+          <w:p>
+            <w:proofErr w:type="spellStart"/>
+            <w:r>
+              <w:t>ScholarResGradHire</w:t>
+            </w:r>
+            <w:proofErr w:type="spellEnd"/>
+          </w:p>
+        </w:tc>
+        <w:tc>
+          <w:tcPr>
+            <w:tcW w:w="9858" w:type="dxa"/>
+          </w:tcPr>
+          <w:p>
+            <w:pPr>
+              <w:rPr>
+                <w:b/>
+                <w:bCs/>
+                <w:i/>
+                <w:iCs/>
+              </w:rPr>
+            </w:pPr>
+            <w:r>
+              <w:rPr>
+                <w:b/>
+                <w:bCs/>
+                <w:i/>
+                <w:iCs/>
+              </w:rPr>
+              <w:t xml:space="preserve">Hire/Rehire </w:t>
+            </w:r>
+            <w:r>
+              <w:rPr>
+                <w:b/>
+                <w:bCs/>
+                <w:i/>
+                <w:iCs/>
+              </w:rPr>
+              <w:t>(</w:t>
+            </w:r>
+            <w:r>
+              <w:rPr>
+                <w:b/>
+                <w:bCs/>
+                <w:i/>
+                <w:iCs/>
+              </w:rPr>
+              <w:t>Postdoc Scholar/Resident/Grad Student</w:t>
+            </w:r>
+            <w:proofErr w:type="gramStart"/>
+            <w:r>
+              <w:rPr>
+                <w:b/>
+                <w:bCs/>
+                <w:i/>
+                <w:iCs/>
+              </w:rPr>
+              <w:t xml:space="preserve">), </w:t>
+            </w:r>
+            <w:r>
+              <w:rPr>
+                <w:b/>
+                <w:bCs/>
+                <w:i/>
+                <w:iCs/>
+              </w:rPr>
+              <w:t xml:space="preserve"> Promotion</w:t>
+            </w:r>
+            <w:proofErr w:type="gramEnd"/>
+            <w:r>
+              <w:rPr>
+                <w:b/>
+                <w:bCs/>
+                <w:i/>
+                <w:iCs/>
+              </w:rPr>
+              <w:t xml:space="preserve"> (Postdoctoral Scholar Only)</w:t>
+            </w:r>
+          </w:p>
+        </w:tc>
+        <w:tc>
+          <w:tcPr>
+            <w:tcW w:w="2926" w:type="dxa"/>
+          </w:tcPr>
+          <w:p/>
+        </w:tc>
+      </w:tr>
+      <w:tr>
+        <w:tc>
+          <w:tcPr>
+            <w:tcW w:w="2554" w:type="dxa"/>
+          </w:tcPr>
+          <w:p/>
+        </w:tc>
+        <w:tc>
+          <w:tcPr>
+            <w:tcW w:w="9858" w:type="dxa"/>
+          </w:tcPr>
+          <w:p/>
+        </w:tc>
+        <w:tc>
+          <w:tcPr>
+            <w:tcW w:w="2926" w:type="dxa"/>
+          </w:tcPr>
+          <w:p/>
+        </w:tc>
+      </w:tr>
+      <w:tr>
+        <w:tc>
+          <w:tcPr>
+            <w:tcW w:w="15338" w:type="dxa"/>
+            <w:gridSpan w:val="3"/>
+            <w:shd w:val="clear" w:color="auto" w:fill="D9E2F3" w:themeFill="accent1" w:themeFillTint="33"/>
+          </w:tcPr>
+          <w:p>
+            <w:pPr>
+              <w:jc w:val="center"/>
+              <w:rPr>
+                <w:b/>
+                <w:bCs/>
+                <w:sz w:val="24"/>
+                <w:szCs w:val="24"/>
+              </w:rPr>
+            </w:pPr>
+            <w:r>
+              <w:rPr>
+                <w:b/>
+                <w:bCs/>
+                <w:sz w:val="24"/>
+                <w:szCs w:val="24"/>
+              </w:rPr>
+              <w:t>Student Requests</w:t>
+            </w:r>
+          </w:p>
+        </w:tc>
+      </w:tr>
+      <w:tr>
+        <w:tc>
+          <w:tcPr>
+            <w:tcW w:w="2554" w:type="dxa"/>
+          </w:tcPr>
+          <w:p>
+            <w:proofErr w:type="spellStart"/>
+            <w:r>
+              <w:t>PerioLimitedCare</w:t>
+            </w:r>
+            <w:proofErr w:type="spellEnd"/>
+          </w:p>
+        </w:tc>
+        <w:tc>
+          <w:tcPr>
+            <w:tcW w:w="9858" w:type="dxa"/>
+          </w:tcPr>
+          <w:p>
+            <w:r>
+              <w:rPr>
+                <w:b/>
+                <w:bCs/>
+                <w:i/>
+                <w:iCs/>
+              </w:rPr>
+              <w:t>Periodontics Limited Care Request</w:t>
+            </w:r>
+          </w:p>
+        </w:tc>
+        <w:tc>
+          <w:tcPr>
+            <w:tcW w:w="2926" w:type="dxa"/>
+          </w:tcPr>
+          <w:p/>
+        </w:tc>
+      </w:tr>
+      <w:tr>
+        <w:tc>
+          <w:tcPr>
+            <w:tcW w:w="2554" w:type="dxa"/>
+          </w:tcPr>
+          <w:p/>
+        </w:tc>
+        <w:tc>
+          <w:tcPr>
+            <w:tcW w:w="9858" w:type="dxa"/>
+          </w:tcPr>
+          <w:p/>
+        </w:tc>
+        <w:tc>
+          <w:tcPr>
+            <w:tcW w:w="2926" w:type="dxa"/>
+          </w:tcPr>
+          <w:p/>
+        </w:tc>
+      </w:tr>
+      <w:tr>
+        <w:tc>
+          <w:tcPr>
+            <w:tcW w:w="15338" w:type="dxa"/>
+            <w:gridSpan w:val="3"/>
+            <w:shd w:val="clear" w:color="auto" w:fill="D9E2F3" w:themeFill="accent1" w:themeFillTint="33"/>
+          </w:tcPr>
+          <w:p>
+            <w:pPr>
+              <w:jc w:val="center"/>
+            </w:pPr>
+            <w:r>
+              <w:rPr>
+                <w:b/>
+                <w:bCs/>
+                <w:sz w:val="24"/>
+                <w:szCs w:val="24"/>
+              </w:rPr>
+              <w:t>Other Requests</w:t>
+            </w:r>
+          </w:p>
+        </w:tc>
+      </w:tr>
+      <w:tr>
+        <w:tc>
+          <w:tcPr>
+            <w:tcW w:w="2554" w:type="dxa"/>
+          </w:tcPr>
+          <w:p/>
+        </w:tc>
+        <w:tc>
+          <w:tcPr>
+            <w:tcW w:w="9858" w:type="dxa"/>
+          </w:tcPr>
+          <w:p/>
+        </w:tc>
+        <w:tc>
+          <w:tcPr>
+            <w:tcW w:w="2926" w:type="dxa"/>
+          </w:tcPr>
+          <w:p/>
+        </w:tc>
+      </w:tr>
+      <w:tr>
+        <w:tc>
+          <w:tcPr>
+            <w:tcW w:w="2554" w:type="dxa"/>
+          </w:tcPr>
+          <w:p>
+            <w:proofErr w:type="spellStart"/>
+            <w:r>
+              <w:t>axiUmFeeSchedule</w:t>
+            </w:r>
+            <w:proofErr w:type="spellEnd"/>
+            <w:r>
+              <w:t xml:space="preserve"> </w:t>
+            </w:r>
+          </w:p>
+        </w:tc>
+        <w:tc>
+          <w:tcPr>
+            <w:tcW w:w="9858" w:type="dxa"/>
+          </w:tcPr>
+          <w:p>
+            <w:pPr>
+              <w:rPr>
+                <w:b/>
+                <w:bCs/>
+                <w:i/>
+                <w:iCs/>
+              </w:rPr>
+            </w:pPr>
+            <w:r>
+              <w:rPr>
+                <w:b/>
+                <w:bCs/>
+                <w:i/>
+                <w:iCs/>
+              </w:rPr>
+              <w:t>axiUm Fee Schedule New/Change Request</w:t>
+            </w:r>
+          </w:p>
+        </w:tc>
+        <w:tc>
+          <w:tcPr>
+            <w:tcW w:w="2926" w:type="dxa"/>
+          </w:tcPr>
+          <w:p/>
+        </w:tc>
+      </w:tr>
+      <w:tr>
+        <w:tc>
+          <w:tcPr>
+            <w:tcW w:w="2554" w:type="dxa"/>
+          </w:tcPr>
+          <w:p/>
+        </w:tc>
+        <w:tc>
+          <w:tcPr>
+            <w:tcW w:w="9858" w:type="dxa"/>
+          </w:tcPr>
+          <w:p>
+            <w:pPr>
+              <w:rPr>
+                <w:b/>
+                <w:bCs/>
+                <w:i/>
+                <w:iCs/>
+              </w:rPr>
+            </w:pPr>
+          </w:p>
+        </w:tc>
+        <w:tc>
+          <w:tcPr>
+            <w:tcW w:w="2926" w:type="dxa"/>
+          </w:tcPr>
+          <w:p/>
+        </w:tc>
+      </w:tr>
+      <w:tr>
+        <w:tc>
+          <w:tcPr>
+            <w:tcW w:w="2554" w:type="dxa"/>
+          </w:tcPr>
+          <w:p>
+            <w:proofErr w:type="spellStart"/>
+            <w:r>
+              <w:t>CPPaymentReq</w:t>
+            </w:r>
+            <w:r>
+              <w:t>uest</w:t>
+            </w:r>
+            <w:proofErr w:type="spellEnd"/>
+          </w:p>
+        </w:tc>
+        <w:tc>
+          <w:tcPr>
+            <w:tcW w:w="9858" w:type="dxa"/>
+          </w:tcPr>
+          <w:p>
+            <w:pPr>
+              <w:rPr>
+                <w:b/>
+                <w:bCs/>
+                <w:i/>
+                <w:iCs/>
+              </w:rPr>
+            </w:pPr>
+            <w:r>
+              <w:rPr>
+                <w:b/>
+                <w:bCs/>
+                <w:i/>
+                <w:iCs/>
+              </w:rPr>
+              <w:t>Dental Purchasing Payment Request</w:t>
+            </w:r>
+          </w:p>
+        </w:tc>
+        <w:tc>
+          <w:tcPr>
+            <w:tcW w:w="2926" w:type="dxa"/>
+          </w:tcPr>
+          <w:p/>
+        </w:tc>
+      </w:tr>
+      <w:tr>
+        <w:tc>
+          <w:tcPr>
+            <w:tcW w:w="2554" w:type="dxa"/>
+          </w:tcPr>
+          <w:p/>
+        </w:tc>
+        <w:tc>
+          <w:tcPr>
+            <w:tcW w:w="9858" w:type="dxa"/>
+          </w:tcPr>
+          <w:p/>
+        </w:tc>
+        <w:tc>
+          <w:tcPr>
+            <w:tcW w:w="2926" w:type="dxa"/>
+          </w:tcPr>
+          <w:p/>
+        </w:tc>
+      </w:tr>
+      <w:tr>
+        <w:tc>
+          <w:tcPr>
+            <w:tcW w:w="2554" w:type="dxa"/>
+          </w:tcPr>
+          <w:p>
+            <w:proofErr w:type="spellStart"/>
+            <w:r>
+              <w:t>FoodEvent</w:t>
+            </w:r>
+            <w:proofErr w:type="spellEnd"/>
+          </w:p>
+        </w:tc>
+        <w:tc>
+          <w:tcPr>
+            <w:tcW w:w="9858" w:type="dxa"/>
+          </w:tcPr>
+          <w:p>
+            <w:pPr>
+              <w:rPr>
+                <w:b/>
+                <w:bCs/>
+                <w:i/>
+                <w:iCs/>
+              </w:rPr>
+            </w:pPr>
+            <w:r>
+              <w:rPr>
+                <w:b/>
+                <w:bCs/>
+                <w:i/>
+                <w:iCs/>
+              </w:rPr>
+              <w:t>Food/Beverage/Event Request</w:t>
+            </w:r>
+          </w:p>
+        </w:tc>
+        <w:tc>
+          <w:tcPr>
+            <w:tcW w:w="2926" w:type="dxa"/>
+          </w:tcPr>
+          <w:p/>
+        </w:tc>
+      </w:tr>
+      <w:tr>
+        <w:tc>
+          <w:tcPr>
+            <w:tcW w:w="2554" w:type="dxa"/>
+          </w:tcPr>
+          <w:p/>
+        </w:tc>
+        <w:tc>
+          <w:tcPr>
+            <w:tcW w:w="9858" w:type="dxa"/>
+          </w:tcPr>
+          <w:p/>
+        </w:tc>
+        <w:tc>
+          <w:tcPr>
+            <w:tcW w:w="2926" w:type="dxa"/>
+          </w:tcPr>
+          <w:p/>
+        </w:tc>
+      </w:tr>
+      <w:tr>
+        <w:tc>
+          <w:tcPr>
+            <w:tcW w:w="2554" w:type="dxa"/>
+          </w:tcPr>
+          <w:p>
+            <w:proofErr w:type="spellStart"/>
+            <w:r>
+              <w:t>P</w:t>
+            </w:r>
+            <w:r>
+              <w:t>atientEvent</w:t>
+            </w:r>
+            <w:proofErr w:type="spellEnd"/>
+          </w:p>
+        </w:tc>
+        <w:tc>
+          <w:tcPr>
+            <w:tcW w:w="9858" w:type="dxa"/>
+          </w:tcPr>
+          <w:p>
+            <w:pPr>
+              <w:rPr>
+                <w:b/>
+                <w:bCs/>
+                <w:i/>
+                <w:iCs/>
+              </w:rPr>
+            </w:pPr>
+            <w:r>
+              <w:rPr>
+                <w:b/>
+                <w:bCs/>
+                <w:i/>
+                <w:iCs/>
+              </w:rPr>
+              <w:t>Patient Event Form</w:t>
+            </w:r>
+          </w:p>
+        </w:tc>
+        <w:tc>
+          <w:tcPr>
+            <w:tcW w:w="2926" w:type="dxa"/>
+          </w:tcPr>
+          <w:p/>
+        </w:tc>
+      </w:tr>
+      <w:tr>
+        <w:tc>
+          <w:tcPr>
+            <w:tcW w:w="2554" w:type="dxa"/>
+          </w:tcPr>
+          <w:p/>
+        </w:tc>
+        <w:tc>
+          <w:tcPr>
+            <w:tcW w:w="9858" w:type="dxa"/>
+          </w:tcPr>
+          <w:p/>
+        </w:tc>
+        <w:tc>
+          <w:tcPr>
+            <w:tcW w:w="2926" w:type="dxa"/>
+          </w:tcPr>
+          <w:p/>
+        </w:tc>
+      </w:tr>
+      <w:tr>
+        <w:tc>
+          <w:tcPr>
+            <w:tcW w:w="2554" w:type="dxa"/>
+          </w:tcPr>
+          <w:p>
+            <w:r>
+              <w:t>Travel</w:t>
+            </w:r>
+          </w:p>
+        </w:tc>
+        <w:tc>
+          <w:tcPr>
+            <w:tcW w:w="9858" w:type="dxa"/>
+          </w:tcPr>
+          <w:p>
+            <w:r>
+              <w:rPr>
+                <w:b/>
+                <w:bCs/>
+                <w:i/>
+                <w:iCs/>
+              </w:rPr>
+              <w:t>Travel Requests (Includes registration)</w:t>
+            </w:r>
+          </w:p>
+        </w:tc>
+        <w:tc>
+          <w:tcPr>
+            <w:tcW w:w="2926" w:type="dxa"/>
+          </w:tcPr>
+          <w:p/>
+        </w:tc>
+      </w:tr>
+      <w:tr>
+        <w:tc>
+          <w:tcPr>
+            <w:tcW w:w="2554" w:type="dxa"/>
+          </w:tcPr>
+          <w:p/>
+        </w:tc>
+        <w:tc>
+          <w:tcPr>
+            <w:tcW w:w="9858" w:type="dxa"/>
+          </w:tcPr>
+          <w:p/>
+        </w:tc>
+        <w:tc>
+          <w:tcPr>
+            <w:tcW w:w="2926" w:type="dxa"/>
+          </w:tcPr>
+          <w:p/>
+        </w:tc>
+      </w:tr>
+    </w:tbl>
+    <w:p/>
+    <w:p/>
+    <w:p/>
+    <w:p>
       <w:r>
         <w:br w:type="page"/>
       </w:r>
@@ -3144,12 +4830,11 @@
       <w:pPr>
         <w:pStyle w:val="Heading1"/>
       </w:pPr>
-      <w:bookmarkStart w:id="10" w:name="_Toc48834332"/>
-      <w:r>
-        <w:lastRenderedPageBreak/>
+      <w:bookmarkStart w:id="14" w:name="_Toc48892059"/>
+      <w:r>
         <w:t>Case Details</w:t>
       </w:r>
-      <w:bookmarkEnd w:id="10"/>
+      <w:bookmarkEnd w:id="14"/>
     </w:p>
     <w:p/>
     <w:p>
@@ -3167,7 +4852,7 @@
           <w:noProof/>
         </w:rPr>
         <w:drawing>
-          <wp:inline distT="0" distB="0" distL="0" distR="0" wp14:anchorId="57DD0733" wp14:editId="12B37C72">
+          <wp:inline distT="0" distB="0" distL="0" distR="0" wp14:anchorId="57DD0733" wp14:editId="69B9126A">
             <wp:extent cx="6858000" cy="2834005"/>
             <wp:effectExtent l="0" t="0" r="0" b="4445"/>
             <wp:docPr id="8" name="Picture 8"/>
@@ -3178,11 +4863,17 @@
               <a:graphicData uri="http://schemas.openxmlformats.org/drawingml/2006/picture">
                 <pic:pic xmlns:pic="http://schemas.openxmlformats.org/drawingml/2006/picture">
                   <pic:nvPicPr>
-                    <pic:cNvPr id="1" name=""/>
+                    <pic:cNvPr id="0" name="Picture 8"/>
                     <pic:cNvPicPr/>
                   </pic:nvPicPr>
                   <pic:blipFill>
-                    <a:blip r:embed="rId18"/>
+                    <a:blip r:embed="rId22" cstate="print">
+                      <a:extLst>
+                        <a:ext uri="{28A0092B-C50C-407E-A947-70E740481C1C}">
+                          <a14:useLocalDpi xmlns:a14="http://schemas.microsoft.com/office/drawing/2010/main" val="0"/>
+                        </a:ext>
+                      </a:extLst>
+                    </a:blip>
                     <a:stretch>
                       <a:fillRect/>
                     </a:stretch>
@@ -3212,11 +4903,11 @@
       <w:pPr>
         <w:pStyle w:val="Heading2"/>
       </w:pPr>
-      <w:bookmarkStart w:id="11" w:name="_Toc48834333"/>
+      <w:bookmarkStart w:id="15" w:name="_Toc48892060"/>
       <w:r>
         <w:t>General Case Details</w:t>
       </w:r>
-      <w:bookmarkEnd w:id="11"/>
+      <w:bookmarkEnd w:id="15"/>
     </w:p>
     <w:p/>
     <w:p>
@@ -3225,7 +4916,7 @@
           <w:noProof/>
         </w:rPr>
         <w:drawing>
-          <wp:inline distT="0" distB="0" distL="0" distR="0" wp14:anchorId="522760EC" wp14:editId="17BEF913">
+          <wp:inline distT="0" distB="0" distL="0" distR="0" wp14:anchorId="522760EC" wp14:editId="706F980F">
             <wp:extent cx="6858000" cy="2271395"/>
             <wp:effectExtent l="0" t="0" r="0" b="0"/>
             <wp:docPr id="9" name="Picture 9"/>
@@ -3236,11 +4927,17 @@
               <a:graphicData uri="http://schemas.openxmlformats.org/drawingml/2006/picture">
                 <pic:pic xmlns:pic="http://schemas.openxmlformats.org/drawingml/2006/picture">
                   <pic:nvPicPr>
-                    <pic:cNvPr id="1" name=""/>
+                    <pic:cNvPr id="0" name="Picture 9"/>
                     <pic:cNvPicPr/>
                   </pic:nvPicPr>
                   <pic:blipFill>
-                    <a:blip r:embed="rId19"/>
+                    <a:blip r:embed="rId23">
+                      <a:extLst>
+                        <a:ext uri="{28A0092B-C50C-407E-A947-70E740481C1C}">
+                          <a14:useLocalDpi xmlns:a14="http://schemas.microsoft.com/office/drawing/2010/main" val="0"/>
+                        </a:ext>
+                      </a:extLst>
+                    </a:blip>
                     <a:stretch>
                       <a:fillRect/>
                     </a:stretch>
@@ -3297,10 +4994,9 @@
         <w:rPr>
           <w:noProof/>
         </w:rPr>
-        <w:lastRenderedPageBreak/>
         <w:drawing>
-          <wp:inline distT="0" distB="0" distL="0" distR="0" wp14:anchorId="3C1B6645" wp14:editId="773613A2">
-            <wp:extent cx="4876800" cy="3312160"/>
+          <wp:inline distT="0" distB="0" distL="0" distR="0" wp14:anchorId="3C1B6645" wp14:editId="1EC7B471">
+            <wp:extent cx="4876802" cy="3312160"/>
             <wp:effectExtent l="0" t="0" r="0" b="2540"/>
             <wp:docPr id="10" name="Picture 10"/>
             <wp:cNvGraphicFramePr>
@@ -3310,11 +5006,17 @@
               <a:graphicData uri="http://schemas.openxmlformats.org/drawingml/2006/picture">
                 <pic:pic xmlns:pic="http://schemas.openxmlformats.org/drawingml/2006/picture">
                   <pic:nvPicPr>
-                    <pic:cNvPr id="1" name=""/>
+                    <pic:cNvPr id="0" name="Picture 10"/>
                     <pic:cNvPicPr/>
                   </pic:nvPicPr>
                   <pic:blipFill>
-                    <a:blip r:embed="rId20"/>
+                    <a:blip r:embed="rId24">
+                      <a:extLst>
+                        <a:ext uri="{28A0092B-C50C-407E-A947-70E740481C1C}">
+                          <a14:useLocalDpi xmlns:a14="http://schemas.microsoft.com/office/drawing/2010/main" val="0"/>
+                        </a:ext>
+                      </a:extLst>
+                    </a:blip>
                     <a:stretch>
                       <a:fillRect/>
                     </a:stretch>
@@ -3322,7 +5024,7 @@
                   <pic:spPr>
                     <a:xfrm>
                       <a:off x="0" y="0"/>
-                      <a:ext cx="4882968" cy="3316349"/>
+                      <a:ext cx="4876802" cy="3312160"/>
                     </a:xfrm>
                     <a:prstGeom prst="rect">
                       <a:avLst/>
@@ -3345,11 +5047,11 @@
       <w:pPr>
         <w:pStyle w:val="Heading3"/>
       </w:pPr>
-      <w:bookmarkStart w:id="12" w:name="_Toc48834334"/>
+      <w:bookmarkStart w:id="16" w:name="_Toc48892061"/>
       <w:r>
         <w:t>Reassign</w:t>
       </w:r>
-      <w:bookmarkEnd w:id="12"/>
+      <w:bookmarkEnd w:id="16"/>
     </w:p>
     <w:p/>
     <w:p>
@@ -3361,7 +5063,7 @@
           <w:noProof/>
         </w:rPr>
         <w:drawing>
-          <wp:inline distT="0" distB="0" distL="0" distR="0" wp14:anchorId="70E1C90A" wp14:editId="617717FA">
+          <wp:inline distT="0" distB="0" distL="0" distR="0" wp14:anchorId="70E1C90A" wp14:editId="458D990B">
             <wp:extent cx="4006215" cy="3200400"/>
             <wp:effectExtent l="0" t="0" r="0" b="0"/>
             <wp:docPr id="11" name="Picture 11"/>
@@ -3372,11 +5074,17 @@
               <a:graphicData uri="http://schemas.openxmlformats.org/drawingml/2006/picture">
                 <pic:pic xmlns:pic="http://schemas.openxmlformats.org/drawingml/2006/picture">
                   <pic:nvPicPr>
-                    <pic:cNvPr id="1" name=""/>
+                    <pic:cNvPr id="0" name="Picture 11"/>
                     <pic:cNvPicPr/>
                   </pic:nvPicPr>
                   <pic:blipFill>
-                    <a:blip r:embed="rId21"/>
+                    <a:blip r:embed="rId25">
+                      <a:extLst>
+                        <a:ext uri="{28A0092B-C50C-407E-A947-70E740481C1C}">
+                          <a14:useLocalDpi xmlns:a14="http://schemas.microsoft.com/office/drawing/2010/main" val="0"/>
+                        </a:ext>
+                      </a:extLst>
+                    </a:blip>
                     <a:stretch>
                       <a:fillRect/>
                     </a:stretch>
@@ -3384,7 +5092,7 @@
                   <pic:spPr>
                     <a:xfrm>
                       <a:off x="0" y="0"/>
-                      <a:ext cx="4009246" cy="3202821"/>
+                      <a:ext cx="4006215" cy="3200400"/>
                     </a:xfrm>
                     <a:prstGeom prst="rect">
                       <a:avLst/>
@@ -3410,9 +5118,8 @@
         <w:rPr>
           <w:noProof/>
         </w:rPr>
-        <w:lastRenderedPageBreak/>
         <w:drawing>
-          <wp:inline distT="0" distB="0" distL="0" distR="0" wp14:anchorId="6637C780" wp14:editId="38B9105E">
+          <wp:inline distT="0" distB="0" distL="0" distR="0" wp14:anchorId="6637C780" wp14:editId="2CC13B22">
             <wp:extent cx="4391025" cy="2415731"/>
             <wp:effectExtent l="0" t="0" r="0" b="3810"/>
             <wp:docPr id="12" name="Picture 12"/>
@@ -3423,11 +5130,17 @@
               <a:graphicData uri="http://schemas.openxmlformats.org/drawingml/2006/picture">
                 <pic:pic xmlns:pic="http://schemas.openxmlformats.org/drawingml/2006/picture">
                   <pic:nvPicPr>
-                    <pic:cNvPr id="1" name=""/>
+                    <pic:cNvPr id="0" name="Picture 12"/>
                     <pic:cNvPicPr/>
                   </pic:nvPicPr>
                   <pic:blipFill>
-                    <a:blip r:embed="rId22"/>
+                    <a:blip r:embed="rId26">
+                      <a:extLst>
+                        <a:ext uri="{28A0092B-C50C-407E-A947-70E740481C1C}">
+                          <a14:useLocalDpi xmlns:a14="http://schemas.microsoft.com/office/drawing/2010/main" val="0"/>
+                        </a:ext>
+                      </a:extLst>
+                    </a:blip>
                     <a:stretch>
                       <a:fillRect/>
                     </a:stretch>
@@ -3435,7 +5148,7 @@
                   <pic:spPr>
                     <a:xfrm>
                       <a:off x="0" y="0"/>
-                      <a:ext cx="4400941" cy="2421186"/>
+                      <a:ext cx="4391025" cy="2415731"/>
                     </a:xfrm>
                     <a:prstGeom prst="rect">
                       <a:avLst/>
@@ -3458,11 +5171,11 @@
       <w:pPr>
         <w:pStyle w:val="Heading3"/>
       </w:pPr>
-      <w:bookmarkStart w:id="13" w:name="_Toc48834335"/>
+      <w:bookmarkStart w:id="17" w:name="_Toc48892062"/>
       <w:r>
         <w:t>Assign to Self</w:t>
       </w:r>
-      <w:bookmarkEnd w:id="13"/>
+      <w:bookmarkEnd w:id="17"/>
     </w:p>
     <w:p/>
     <w:p>
@@ -3474,7 +5187,7 @@
           <w:noProof/>
         </w:rPr>
         <w:drawing>
-          <wp:inline distT="0" distB="0" distL="0" distR="0" wp14:anchorId="4F4A7298" wp14:editId="68183ABC">
+          <wp:inline distT="0" distB="0" distL="0" distR="0" wp14:anchorId="4F4A7298" wp14:editId="3051F04A">
             <wp:extent cx="4114800" cy="3286783"/>
             <wp:effectExtent l="0" t="0" r="0" b="8890"/>
             <wp:docPr id="13" name="Picture 13"/>
@@ -3485,11 +5198,17 @@
               <a:graphicData uri="http://schemas.openxmlformats.org/drawingml/2006/picture">
                 <pic:pic xmlns:pic="http://schemas.openxmlformats.org/drawingml/2006/picture">
                   <pic:nvPicPr>
-                    <pic:cNvPr id="1" name=""/>
+                    <pic:cNvPr id="0" name="Picture 13"/>
                     <pic:cNvPicPr/>
                   </pic:nvPicPr>
                   <pic:blipFill>
-                    <a:blip r:embed="rId23"/>
+                    <a:blip r:embed="rId27">
+                      <a:extLst>
+                        <a:ext uri="{28A0092B-C50C-407E-A947-70E740481C1C}">
+                          <a14:useLocalDpi xmlns:a14="http://schemas.microsoft.com/office/drawing/2010/main" val="0"/>
+                        </a:ext>
+                      </a:extLst>
+                    </a:blip>
                     <a:stretch>
                       <a:fillRect/>
                     </a:stretch>
@@ -3497,7 +5216,7 @@
                   <pic:spPr>
                     <a:xfrm>
                       <a:off x="0" y="0"/>
-                      <a:ext cx="4120590" cy="3291408"/>
+                      <a:ext cx="4114800" cy="3286783"/>
                     </a:xfrm>
                     <a:prstGeom prst="rect">
                       <a:avLst/>
@@ -3525,9 +5244,8 @@
         <w:rPr>
           <w:noProof/>
         </w:rPr>
-        <w:lastRenderedPageBreak/>
         <w:drawing>
-          <wp:inline distT="0" distB="0" distL="0" distR="0" wp14:anchorId="47C75E55" wp14:editId="751B2975">
+          <wp:inline distT="0" distB="0" distL="0" distR="0" wp14:anchorId="47C75E55" wp14:editId="5029EBDE">
             <wp:extent cx="3019425" cy="2165618"/>
             <wp:effectExtent l="0" t="0" r="0" b="6350"/>
             <wp:docPr id="14" name="Picture 14"/>
@@ -3538,11 +5256,17 @@
               <a:graphicData uri="http://schemas.openxmlformats.org/drawingml/2006/picture">
                 <pic:pic xmlns:pic="http://schemas.openxmlformats.org/drawingml/2006/picture">
                   <pic:nvPicPr>
-                    <pic:cNvPr id="1" name=""/>
+                    <pic:cNvPr id="0" name="Picture 14"/>
                     <pic:cNvPicPr/>
                   </pic:nvPicPr>
                   <pic:blipFill>
-                    <a:blip r:embed="rId24"/>
+                    <a:blip r:embed="rId28">
+                      <a:extLst>
+                        <a:ext uri="{28A0092B-C50C-407E-A947-70E740481C1C}">
+                          <a14:useLocalDpi xmlns:a14="http://schemas.microsoft.com/office/drawing/2010/main" val="0"/>
+                        </a:ext>
+                      </a:extLst>
+                    </a:blip>
                     <a:stretch>
                       <a:fillRect/>
                     </a:stretch>
@@ -3550,7 +5274,7 @@
                   <pic:spPr>
                     <a:xfrm>
                       <a:off x="0" y="0"/>
-                      <a:ext cx="3026861" cy="2170952"/>
+                      <a:ext cx="3019425" cy="2165618"/>
                     </a:xfrm>
                     <a:prstGeom prst="rect">
                       <a:avLst/>
@@ -3568,11 +5292,11 @@
       <w:pPr>
         <w:pStyle w:val="Heading2"/>
       </w:pPr>
-      <w:bookmarkStart w:id="14" w:name="_Toc48834336"/>
+      <w:bookmarkStart w:id="18" w:name="_Toc48892063"/>
       <w:r>
         <w:t>Specific Case Details</w:t>
       </w:r>
-      <w:bookmarkEnd w:id="14"/>
+      <w:bookmarkEnd w:id="18"/>
     </w:p>
     <w:p/>
     <w:p>
@@ -3584,8 +5308,8 @@
           <w:noProof/>
         </w:rPr>
         <w:drawing>
-          <wp:inline distT="0" distB="0" distL="0" distR="0" wp14:anchorId="6C5B7B6A" wp14:editId="1A51B065">
-            <wp:extent cx="6248400" cy="2082800"/>
+          <wp:inline distT="0" distB="0" distL="0" distR="0" wp14:anchorId="6C5B7B6A" wp14:editId="4D49C9F7">
+            <wp:extent cx="6248402" cy="2082800"/>
             <wp:effectExtent l="0" t="0" r="0" b="0"/>
             <wp:docPr id="15" name="Picture 15"/>
             <wp:cNvGraphicFramePr>
@@ -3595,11 +5319,17 @@
               <a:graphicData uri="http://schemas.openxmlformats.org/drawingml/2006/picture">
                 <pic:pic xmlns:pic="http://schemas.openxmlformats.org/drawingml/2006/picture">
                   <pic:nvPicPr>
-                    <pic:cNvPr id="1" name=""/>
+                    <pic:cNvPr id="0" name="Picture 15"/>
                     <pic:cNvPicPr/>
                   </pic:nvPicPr>
                   <pic:blipFill>
-                    <a:blip r:embed="rId25"/>
+                    <a:blip r:embed="rId29">
+                      <a:extLst>
+                        <a:ext uri="{28A0092B-C50C-407E-A947-70E740481C1C}">
+                          <a14:useLocalDpi xmlns:a14="http://schemas.microsoft.com/office/drawing/2010/main" val="0"/>
+                        </a:ext>
+                      </a:extLst>
+                    </a:blip>
                     <a:stretch>
                       <a:fillRect/>
                     </a:stretch>
@@ -3607,7 +5337,7 @@
                   <pic:spPr>
                     <a:xfrm>
                       <a:off x="0" y="0"/>
-                      <a:ext cx="6248400" cy="2082800"/>
+                      <a:ext cx="6248402" cy="2082800"/>
                     </a:xfrm>
                     <a:prstGeom prst="rect">
                       <a:avLst/>
@@ -3671,11 +5401,11 @@
       <w:pPr>
         <w:pStyle w:val="Heading2"/>
       </w:pPr>
-      <w:bookmarkStart w:id="15" w:name="_Toc48834337"/>
+      <w:bookmarkStart w:id="19" w:name="_Toc48892064"/>
       <w:r>
         <w:t>Approvals/Rejections</w:t>
       </w:r>
-      <w:bookmarkEnd w:id="15"/>
+      <w:bookmarkEnd w:id="19"/>
     </w:p>
     <w:p/>
     <w:p>
@@ -3684,7 +5414,7 @@
           <w:noProof/>
         </w:rPr>
         <w:drawing>
-          <wp:inline distT="0" distB="0" distL="0" distR="0" wp14:anchorId="7435A474" wp14:editId="7192D6A4">
+          <wp:inline distT="0" distB="0" distL="0" distR="0" wp14:anchorId="7435A474" wp14:editId="2229758B">
             <wp:extent cx="6858000" cy="753745"/>
             <wp:effectExtent l="0" t="0" r="0" b="8255"/>
             <wp:docPr id="16" name="Picture 16"/>
@@ -3695,11 +5425,17 @@
               <a:graphicData uri="http://schemas.openxmlformats.org/drawingml/2006/picture">
                 <pic:pic xmlns:pic="http://schemas.openxmlformats.org/drawingml/2006/picture">
                   <pic:nvPicPr>
-                    <pic:cNvPr id="1" name=""/>
+                    <pic:cNvPr id="0" name="Picture 16"/>
                     <pic:cNvPicPr/>
                   </pic:nvPicPr>
                   <pic:blipFill>
-                    <a:blip r:embed="rId26"/>
+                    <a:blip r:embed="rId30" cstate="print">
+                      <a:extLst>
+                        <a:ext uri="{28A0092B-C50C-407E-A947-70E740481C1C}">
+                          <a14:useLocalDpi xmlns:a14="http://schemas.microsoft.com/office/drawing/2010/main" val="0"/>
+                        </a:ext>
+                      </a:extLst>
+                    </a:blip>
                     <a:stretch>
                       <a:fillRect/>
                     </a:stretch>
@@ -3723,7 +5459,6 @@
     <w:p/>
     <w:p>
       <w:r>
-        <w:lastRenderedPageBreak/>
         <w:t>On the area above the four sections, you would see the option to Approve/Reject a Case.</w:t>
       </w:r>
       <w:r>
@@ -3735,16 +5470,24 @@
       <w:pPr>
         <w:pStyle w:val="Heading2"/>
       </w:pPr>
-      <w:bookmarkStart w:id="16" w:name="_Toc48834338"/>
+      <w:bookmarkStart w:id="20" w:name="_Toc48892065"/>
       <w:r>
         <w:t>Case Reopening</w:t>
       </w:r>
-      <w:bookmarkEnd w:id="16"/>
+      <w:bookmarkEnd w:id="20"/>
     </w:p>
     <w:p/>
     <w:p>
       <w:r>
-        <w:t xml:space="preserve">One you approve/reject the case, “Reopen” button will replace both of the Approve, Reject buttons. </w:t>
+        <w:t xml:space="preserve">One you approve/reject the case, “Reopen” button will replace </w:t>
+      </w:r>
+      <w:proofErr w:type="gramStart"/>
+      <w:r>
+        <w:t>both of the Approve</w:t>
+      </w:r>
+      <w:proofErr w:type="gramEnd"/>
+      <w:r>
+        <w:t xml:space="preserve">, Reject buttons. </w:t>
       </w:r>
     </w:p>
     <w:p>
@@ -3753,7 +5496,7 @@
           <w:noProof/>
         </w:rPr>
         <w:drawing>
-          <wp:inline distT="0" distB="0" distL="0" distR="0" wp14:anchorId="5BF8E6B3" wp14:editId="76B7358B">
+          <wp:inline distT="0" distB="0" distL="0" distR="0" wp14:anchorId="5BF8E6B3" wp14:editId="080A22DE">
             <wp:extent cx="6858000" cy="318770"/>
             <wp:effectExtent l="0" t="0" r="0" b="5080"/>
             <wp:docPr id="17" name="Picture 17"/>
@@ -3764,11 +5507,17 @@
               <a:graphicData uri="http://schemas.openxmlformats.org/drawingml/2006/picture">
                 <pic:pic xmlns:pic="http://schemas.openxmlformats.org/drawingml/2006/picture">
                   <pic:nvPicPr>
-                    <pic:cNvPr id="1" name=""/>
+                    <pic:cNvPr id="0" name="Picture 17"/>
                     <pic:cNvPicPr/>
                   </pic:nvPicPr>
                   <pic:blipFill>
-                    <a:blip r:embed="rId27"/>
+                    <a:blip r:embed="rId31" cstate="print">
+                      <a:extLst>
+                        <a:ext uri="{28A0092B-C50C-407E-A947-70E740481C1C}">
+                          <a14:useLocalDpi xmlns:a14="http://schemas.microsoft.com/office/drawing/2010/main" val="0"/>
+                        </a:ext>
+                      </a:extLst>
+                    </a:blip>
                     <a:stretch>
                       <a:fillRect/>
                     </a:stretch>
@@ -3799,11 +5548,11 @@
       <w:pPr>
         <w:pStyle w:val="Heading2"/>
       </w:pPr>
-      <w:bookmarkStart w:id="17" w:name="_Toc48834339"/>
+      <w:bookmarkStart w:id="21" w:name="_Toc48892066"/>
       <w:r>
         <w:t>Case Cancellation</w:t>
       </w:r>
-      <w:bookmarkEnd w:id="17"/>
+      <w:bookmarkEnd w:id="21"/>
     </w:p>
     <w:p/>
     <w:p>
@@ -3815,7 +5564,7 @@
           <w:noProof/>
         </w:rPr>
         <w:drawing>
-          <wp:inline distT="0" distB="0" distL="0" distR="0" wp14:anchorId="005A9D12" wp14:editId="2F486BCB">
+          <wp:inline distT="0" distB="0" distL="0" distR="0" wp14:anchorId="005A9D12" wp14:editId="3858FCA1">
             <wp:extent cx="4162425" cy="2971800"/>
             <wp:effectExtent l="0" t="0" r="9525" b="0"/>
             <wp:docPr id="19" name="Picture 19"/>
@@ -3826,11 +5575,17 @@
               <a:graphicData uri="http://schemas.openxmlformats.org/drawingml/2006/picture">
                 <pic:pic xmlns:pic="http://schemas.openxmlformats.org/drawingml/2006/picture">
                   <pic:nvPicPr>
-                    <pic:cNvPr id="1" name=""/>
+                    <pic:cNvPr id="0" name="Picture 19"/>
                     <pic:cNvPicPr/>
                   </pic:nvPicPr>
                   <pic:blipFill>
-                    <a:blip r:embed="rId28"/>
+                    <a:blip r:embed="rId32">
+                      <a:extLst>
+                        <a:ext uri="{28A0092B-C50C-407E-A947-70E740481C1C}">
+                          <a14:useLocalDpi xmlns:a14="http://schemas.microsoft.com/office/drawing/2010/main" val="0"/>
+                        </a:ext>
+                      </a:extLst>
+                    </a:blip>
                     <a:stretch>
                       <a:fillRect/>
                     </a:stretch>
@@ -3853,15 +5608,7 @@
     </w:p>
     <w:p>
       <w:r>
-        <w:t xml:space="preserve">Besides the Approve/Reject/Reopen buttons, you would notice a Cogs buttons, providing further actions that you could take on the Case. You could audit the case as well as Cancel the </w:t>
-      </w:r>
-      <w:proofErr w:type="gramStart"/>
-      <w:r>
-        <w:t>case, if</w:t>
-      </w:r>
-      <w:proofErr w:type="gramEnd"/>
-      <w:r>
-        <w:t xml:space="preserve"> the request is no longer required. </w:t>
+        <w:t xml:space="preserve">Besides the Approve/Reject/Reopen buttons, you would notice a Cogs buttons, providing further actions that you could take on the Case. You could audit the case as well as Cancel the case, if the request is no longer required. </w:t>
       </w:r>
     </w:p>
     <w:p>
@@ -3873,11 +5620,11 @@
       <w:pPr>
         <w:pStyle w:val="Heading2"/>
       </w:pPr>
-      <w:bookmarkStart w:id="18" w:name="_Toc48834340"/>
+      <w:bookmarkStart w:id="22" w:name="_Toc48892067"/>
       <w:r>
         <w:t>Case Audit Logs</w:t>
       </w:r>
-      <w:bookmarkEnd w:id="18"/>
+      <w:bookmarkEnd w:id="22"/>
     </w:p>
     <w:p/>
     <w:p>
@@ -3894,10 +5641,9 @@
         <w:rPr>
           <w:noProof/>
         </w:rPr>
-        <w:lastRenderedPageBreak/>
         <w:drawing>
-          <wp:inline distT="0" distB="0" distL="0" distR="0" wp14:anchorId="51DCA292" wp14:editId="3FF73EB8">
-            <wp:extent cx="5981700" cy="3276642"/>
+          <wp:inline distT="0" distB="0" distL="0" distR="0" wp14:anchorId="51DCA292" wp14:editId="3F639AD1">
+            <wp:extent cx="5981698" cy="3276642"/>
             <wp:effectExtent l="0" t="0" r="0" b="0"/>
             <wp:docPr id="20" name="Picture 20"/>
             <wp:cNvGraphicFramePr>
@@ -3907,11 +5653,17 @@
               <a:graphicData uri="http://schemas.openxmlformats.org/drawingml/2006/picture">
                 <pic:pic xmlns:pic="http://schemas.openxmlformats.org/drawingml/2006/picture">
                   <pic:nvPicPr>
-                    <pic:cNvPr id="1" name=""/>
+                    <pic:cNvPr id="0" name="Picture 20"/>
                     <pic:cNvPicPr/>
                   </pic:nvPicPr>
                   <pic:blipFill>
-                    <a:blip r:embed="rId29"/>
+                    <a:blip r:embed="rId33" cstate="print">
+                      <a:extLst>
+                        <a:ext uri="{28A0092B-C50C-407E-A947-70E740481C1C}">
+                          <a14:useLocalDpi xmlns:a14="http://schemas.microsoft.com/office/drawing/2010/main" val="0"/>
+                        </a:ext>
+                      </a:extLst>
+                    </a:blip>
                     <a:stretch>
                       <a:fillRect/>
                     </a:stretch>
@@ -3919,7 +5671,7 @@
                   <pic:spPr>
                     <a:xfrm>
                       <a:off x="0" y="0"/>
-                      <a:ext cx="5987294" cy="3279706"/>
+                      <a:ext cx="5981698" cy="3276642"/>
                     </a:xfrm>
                     <a:prstGeom prst="rect">
                       <a:avLst/>
@@ -3937,11 +5689,11 @@
       <w:pPr>
         <w:pStyle w:val="Heading2"/>
       </w:pPr>
-      <w:bookmarkStart w:id="19" w:name="_Toc48834341"/>
+      <w:bookmarkStart w:id="23" w:name="_Toc48892068"/>
       <w:r>
         <w:t>Comments</w:t>
       </w:r>
-      <w:bookmarkEnd w:id="19"/>
+      <w:bookmarkEnd w:id="23"/>
     </w:p>
     <w:p/>
     <w:p>
@@ -3950,7 +5702,7 @@
           <w:noProof/>
         </w:rPr>
         <w:drawing>
-          <wp:inline distT="0" distB="0" distL="0" distR="0" wp14:anchorId="20465347" wp14:editId="620AE3E3">
+          <wp:inline distT="0" distB="0" distL="0" distR="0" wp14:anchorId="20465347" wp14:editId="5D27582B">
             <wp:extent cx="6858000" cy="2256155"/>
             <wp:effectExtent l="0" t="0" r="0" b="0"/>
             <wp:docPr id="22" name="Picture 22"/>
@@ -3961,11 +5713,17 @@
               <a:graphicData uri="http://schemas.openxmlformats.org/drawingml/2006/picture">
                 <pic:pic xmlns:pic="http://schemas.openxmlformats.org/drawingml/2006/picture">
                   <pic:nvPicPr>
-                    <pic:cNvPr id="1" name=""/>
+                    <pic:cNvPr id="0" name="Picture 22"/>
                     <pic:cNvPicPr/>
                   </pic:nvPicPr>
                   <pic:blipFill>
-                    <a:blip r:embed="rId30"/>
+                    <a:blip r:embed="rId34">
+                      <a:extLst>
+                        <a:ext uri="{28A0092B-C50C-407E-A947-70E740481C1C}">
+                          <a14:useLocalDpi xmlns:a14="http://schemas.microsoft.com/office/drawing/2010/main" val="0"/>
+                        </a:ext>
+                      </a:extLst>
+                    </a:blip>
                     <a:stretch>
                       <a:fillRect/>
                     </a:stretch>
@@ -3999,11 +5757,11 @@
       <w:pPr>
         <w:pStyle w:val="Heading2"/>
       </w:pPr>
-      <w:bookmarkStart w:id="20" w:name="_Toc48834342"/>
+      <w:bookmarkStart w:id="24" w:name="_Toc48892069"/>
       <w:r>
         <w:t>Attachments</w:t>
       </w:r>
-      <w:bookmarkEnd w:id="20"/>
+      <w:bookmarkEnd w:id="24"/>
     </w:p>
     <w:p/>
     <w:p>
@@ -4016,9 +5774,8 @@
         <w:rPr>
           <w:noProof/>
         </w:rPr>
-        <w:lastRenderedPageBreak/>
         <w:drawing>
-          <wp:inline distT="0" distB="0" distL="0" distR="0" wp14:anchorId="03904758" wp14:editId="42C0D5F0">
+          <wp:inline distT="0" distB="0" distL="0" distR="0" wp14:anchorId="03904758" wp14:editId="5337C20D">
             <wp:extent cx="6858000" cy="2283460"/>
             <wp:effectExtent l="0" t="0" r="0" b="2540"/>
             <wp:docPr id="23" name="Picture 23"/>
@@ -4029,11 +5786,17 @@
               <a:graphicData uri="http://schemas.openxmlformats.org/drawingml/2006/picture">
                 <pic:pic xmlns:pic="http://schemas.openxmlformats.org/drawingml/2006/picture">
                   <pic:nvPicPr>
-                    <pic:cNvPr id="1" name=""/>
+                    <pic:cNvPr id="0" name="Picture 23"/>
                     <pic:cNvPicPr/>
                   </pic:nvPicPr>
                   <pic:blipFill>
-                    <a:blip r:embed="rId31"/>
+                    <a:blip r:embed="rId35">
+                      <a:extLst>
+                        <a:ext uri="{28A0092B-C50C-407E-A947-70E740481C1C}">
+                          <a14:useLocalDpi xmlns:a14="http://schemas.microsoft.com/office/drawing/2010/main" val="0"/>
+                        </a:ext>
+                      </a:extLst>
+                    </a:blip>
                     <a:stretch>
                       <a:fillRect/>
                     </a:stretch>
@@ -4066,12 +5829,11 @@
       <w:pPr>
         <w:pStyle w:val="Heading1"/>
       </w:pPr>
-      <w:bookmarkStart w:id="21" w:name="_Toc48834343"/>
-      <w:r>
-        <w:lastRenderedPageBreak/>
+      <w:bookmarkStart w:id="25" w:name="_Toc48892070"/>
+      <w:r>
         <w:t>Search</w:t>
       </w:r>
-      <w:bookmarkEnd w:id="21"/>
+      <w:bookmarkEnd w:id="25"/>
     </w:p>
     <w:p/>
     <w:p>
@@ -4085,7 +5847,7 @@
           <w:noProof/>
         </w:rPr>
         <w:drawing>
-          <wp:inline distT="0" distB="0" distL="0" distR="0" wp14:anchorId="48ADD461" wp14:editId="159BD7EE">
+          <wp:inline distT="0" distB="0" distL="0" distR="0" wp14:anchorId="48ADD461" wp14:editId="602CC2ED">
             <wp:extent cx="6858000" cy="555625"/>
             <wp:effectExtent l="0" t="0" r="0" b="0"/>
             <wp:docPr id="24" name="Picture 24"/>
@@ -4096,11 +5858,17 @@
               <a:graphicData uri="http://schemas.openxmlformats.org/drawingml/2006/picture">
                 <pic:pic xmlns:pic="http://schemas.openxmlformats.org/drawingml/2006/picture">
                   <pic:nvPicPr>
-                    <pic:cNvPr id="1" name=""/>
+                    <pic:cNvPr id="0" name="Picture 24"/>
                     <pic:cNvPicPr/>
                   </pic:nvPicPr>
                   <pic:blipFill>
-                    <a:blip r:embed="rId32"/>
+                    <a:blip r:embed="rId36" cstate="print">
+                      <a:extLst>
+                        <a:ext uri="{28A0092B-C50C-407E-A947-70E740481C1C}">
+                          <a14:useLocalDpi xmlns:a14="http://schemas.microsoft.com/office/drawing/2010/main" val="0"/>
+                        </a:ext>
+                      </a:extLst>
+                    </a:blip>
                     <a:stretch>
                       <a:fillRect/>
                     </a:stretch>
@@ -4141,12 +5909,11 @@
       <w:pPr>
         <w:pStyle w:val="Heading1"/>
       </w:pPr>
-      <w:bookmarkStart w:id="22" w:name="_Toc48834344"/>
-      <w:r>
-        <w:lastRenderedPageBreak/>
+      <w:bookmarkStart w:id="26" w:name="_Toc48892071"/>
+      <w:r>
         <w:t>Past Cases</w:t>
       </w:r>
-      <w:bookmarkEnd w:id="22"/>
+      <w:bookmarkEnd w:id="26"/>
     </w:p>
     <w:p/>
     <w:p>
@@ -4155,7 +5922,7 @@
           <w:noProof/>
         </w:rPr>
         <w:drawing>
-          <wp:inline distT="0" distB="0" distL="0" distR="0" wp14:anchorId="24F0B065" wp14:editId="2580BABE">
+          <wp:inline distT="0" distB="0" distL="0" distR="0" wp14:anchorId="24F0B065" wp14:editId="3CE277FA">
             <wp:extent cx="6858000" cy="1455420"/>
             <wp:effectExtent l="0" t="0" r="0" b="0"/>
             <wp:docPr id="25" name="Picture 25"/>
@@ -4166,11 +5933,17 @@
               <a:graphicData uri="http://schemas.openxmlformats.org/drawingml/2006/picture">
                 <pic:pic xmlns:pic="http://schemas.openxmlformats.org/drawingml/2006/picture">
                   <pic:nvPicPr>
-                    <pic:cNvPr id="1" name=""/>
+                    <pic:cNvPr id="0" name="Picture 25"/>
                     <pic:cNvPicPr/>
                   </pic:nvPicPr>
                   <pic:blipFill>
-                    <a:blip r:embed="rId33"/>
+                    <a:blip r:embed="rId37">
+                      <a:extLst>
+                        <a:ext uri="{28A0092B-C50C-407E-A947-70E740481C1C}">
+                          <a14:useLocalDpi xmlns:a14="http://schemas.microsoft.com/office/drawing/2010/main" val="0"/>
+                        </a:ext>
+                      </a:extLst>
+                    </a:blip>
                     <a:stretch>
                       <a:fillRect/>
                     </a:stretch>
@@ -4194,7 +5967,15 @@
     <w:p/>
     <w:p>
       <w:r>
-        <w:t xml:space="preserve">Once the case is processed, it will not appear on your homepage anymore. If you need to refer to the details from the Case, you will need to use the Past Cases functionality. Similar to the sections on the homepage, you will be able to view past cases from all three categories. </w:t>
+        <w:t xml:space="preserve">Once the case is processed, it will not appear on your homepage anymore. If you need to refer to the details from the Case, you will need to use the Past Cases functionality. </w:t>
+      </w:r>
+      <w:proofErr w:type="gramStart"/>
+      <w:r>
+        <w:t>Similar to</w:t>
+      </w:r>
+      <w:proofErr w:type="gramEnd"/>
+      <w:r>
+        <w:t xml:space="preserve"> the sections on the homepage, you will be able to view past cases from all three categories. </w:t>
       </w:r>
     </w:p>
     <w:p>
@@ -4211,7 +5992,7 @@
           <w:noProof/>
         </w:rPr>
         <w:drawing>
-          <wp:inline distT="0" distB="0" distL="0" distR="0" wp14:anchorId="5658394D" wp14:editId="5F23B931">
+          <wp:inline distT="0" distB="0" distL="0" distR="0" wp14:anchorId="5658394D" wp14:editId="11CF2DFB">
             <wp:extent cx="6858000" cy="2496185"/>
             <wp:effectExtent l="0" t="0" r="0" b="0"/>
             <wp:docPr id="26" name="Picture 26"/>
@@ -4222,11 +6003,17 @@
               <a:graphicData uri="http://schemas.openxmlformats.org/drawingml/2006/picture">
                 <pic:pic xmlns:pic="http://schemas.openxmlformats.org/drawingml/2006/picture">
                   <pic:nvPicPr>
-                    <pic:cNvPr id="1" name=""/>
+                    <pic:cNvPr id="0" name="Picture 26"/>
                     <pic:cNvPicPr/>
                   </pic:nvPicPr>
                   <pic:blipFill>
-                    <a:blip r:embed="rId34"/>
+                    <a:blip r:embed="rId38" cstate="print">
+                      <a:extLst>
+                        <a:ext uri="{28A0092B-C50C-407E-A947-70E740481C1C}">
+                          <a14:useLocalDpi xmlns:a14="http://schemas.microsoft.com/office/drawing/2010/main" val="0"/>
+                        </a:ext>
+                      </a:extLst>
+                    </a:blip>
                     <a:stretch>
                       <a:fillRect/>
                     </a:stretch>
@@ -4254,12 +6041,11 @@
       <w:pPr>
         <w:pStyle w:val="Heading1"/>
       </w:pPr>
-      <w:bookmarkStart w:id="23" w:name="_Toc48834345"/>
-      <w:r>
-        <w:lastRenderedPageBreak/>
+      <w:bookmarkStart w:id="27" w:name="_Toc48892072"/>
+      <w:r>
         <w:t>User Preferences</w:t>
       </w:r>
-      <w:bookmarkEnd w:id="23"/>
+      <w:bookmarkEnd w:id="27"/>
     </w:p>
     <w:p>
       <w:pPr>
@@ -4297,7 +6083,7 @@
                     <pic:cNvPicPr/>
                   </pic:nvPicPr>
                   <pic:blipFill>
-                    <a:blip r:embed="rId35"/>
+                    <a:blip r:embed="rId39"/>
                     <a:stretch>
                       <a:fillRect/>
                     </a:stretch>
@@ -4353,7 +6139,7 @@
           <w:noProof/>
         </w:rPr>
         <w:drawing>
-          <wp:inline distT="0" distB="0" distL="0" distR="0" wp14:anchorId="5D595A11" wp14:editId="35175AD6">
+          <wp:inline distT="0" distB="0" distL="0" distR="0" wp14:anchorId="5D595A11" wp14:editId="2E4C4DA1">
             <wp:extent cx="6858000" cy="4263390"/>
             <wp:effectExtent l="0" t="0" r="0" b="3810"/>
             <wp:docPr id="28" name="Picture 28"/>
@@ -4364,11 +6150,17 @@
               <a:graphicData uri="http://schemas.openxmlformats.org/drawingml/2006/picture">
                 <pic:pic xmlns:pic="http://schemas.openxmlformats.org/drawingml/2006/picture">
                   <pic:nvPicPr>
-                    <pic:cNvPr id="1" name=""/>
+                    <pic:cNvPr id="0" name="Picture 28"/>
                     <pic:cNvPicPr/>
                   </pic:nvPicPr>
                   <pic:blipFill>
-                    <a:blip r:embed="rId36"/>
+                    <a:blip r:embed="rId40">
+                      <a:extLst>
+                        <a:ext uri="{28A0092B-C50C-407E-A947-70E740481C1C}">
+                          <a14:useLocalDpi xmlns:a14="http://schemas.microsoft.com/office/drawing/2010/main" val="0"/>
+                        </a:ext>
+                      </a:extLst>
+                    </a:blip>
                     <a:stretch>
                       <a:fillRect/>
                     </a:stretch>
@@ -4407,7 +6199,7 @@
       </w:r>
     </w:p>
     <w:sectPr>
-      <w:footerReference w:type="default" r:id="rId37"/>
+      <w:footerReference w:type="default" r:id="rId41"/>
       <w:pgSz w:w="12240" w:h="15840"/>
       <w:pgMar w:top="720" w:right="720" w:bottom="720" w:left="720" w:header="720" w:footer="720" w:gutter="0"/>
       <w:pgBorders w:offsetFrom="page">
@@ -4424,7 +6216,7 @@
 </file>
 
 <file path=word/endnotes.xml><?xml version="1.0" encoding="utf-8"?>
-<w:endnotes xmlns:wpc="http://schemas.microsoft.com/office/word/2010/wordprocessingCanvas" xmlns:cx="http://schemas.microsoft.com/office/drawing/2014/chartex" xmlns:cx1="http://schemas.microsoft.com/office/drawing/2015/9/8/chartex" xmlns:cx2="http://schemas.microsoft.com/office/drawing/2015/10/21/chartex" xmlns:cx3="http://schemas.microsoft.com/office/drawing/2016/5/9/chartex" xmlns:cx4="http://schemas.microsoft.com/office/drawing/2016/5/10/chartex" xmlns:cx5="http://schemas.microsoft.com/office/drawing/2016/5/11/chartex" xmlns:cx6="http://schemas.microsoft.com/office/drawing/2016/5/12/chartex" xmlns:cx7="http://schemas.microsoft.com/office/drawing/2016/5/13/chartex" xmlns:cx8="http://schemas.microsoft.com/office/drawing/2016/5/14/chartex" xmlns:mc="http://schemas.openxmlformats.org/markup-compatibility/2006" xmlns:aink="http://schemas.microsoft.com/office/drawing/2016/ink" xmlns:am3d="http://schemas.microsoft.com/office/drawing/2017/model3d" xmlns:o="urn:schemas-microsoft-com:office:office" xmlns:r="http://schemas.openxmlformats.org/officeDocument/2006/relationships" xmlns:m="http://schemas.openxmlformats.org/officeDocument/2006/math" xmlns:v="urn:schemas-microsoft-com:vml" xmlns:wp14="http://schemas.microsoft.com/office/word/2010/wordprocessingDrawing" xmlns:wp="http://schemas.openxmlformats.org/drawingml/2006/wordprocessingDrawing" xmlns:w10="urn:schemas-microsoft-com:office:word" xmlns:w="http://schemas.openxmlformats.org/wordprocessingml/2006/main" xmlns:w14="http://schemas.microsoft.com/office/word/2010/wordml" xmlns:w15="http://schemas.microsoft.com/office/word/2012/wordml" xmlns:w16cex="http://schemas.microsoft.com/office/word/2018/wordml/cex" xmlns:w16cid="http://schemas.microsoft.com/office/word/2016/wordml/cid" xmlns:w16="http://schemas.microsoft.com/office/word/2018/wordml" xmlns:w16se="http://schemas.microsoft.com/office/word/2015/wordml/symex" xmlns:wpg="http://schemas.microsoft.com/office/word/2010/wordprocessingGroup" xmlns:wpi="http://schemas.microsoft.com/office/word/2010/wordprocessingInk" xmlns:wne="http://schemas.microsoft.com/office/word/2006/wordml" xmlns:wps="http://schemas.microsoft.com/office/word/2010/wordprocessingShape" mc:Ignorable="w14 w15 w16se w16cid w16 w16cex wp14">
+<w:endnotes xmlns:wpc="http://schemas.microsoft.com/office/word/2010/wordprocessingCanvas" xmlns:cx="http://schemas.microsoft.com/office/drawing/2014/chartex" xmlns:cx1="http://schemas.microsoft.com/office/drawing/2015/9/8/chartex" xmlns:cx2="http://schemas.microsoft.com/office/drawing/2015/10/21/chartex" xmlns:cx3="http://schemas.microsoft.com/office/drawing/2016/5/9/chartex" xmlns:cx4="http://schemas.microsoft.com/office/drawing/2016/5/10/chartex" xmlns:cx5="http://schemas.microsoft.com/office/drawing/2016/5/11/chartex" xmlns:cx6="http://schemas.microsoft.com/office/drawing/2016/5/12/chartex" xmlns:cx7="http://schemas.microsoft.com/office/drawing/2016/5/13/chartex" xmlns:cx8="http://schemas.microsoft.com/office/drawing/2016/5/14/chartex" xmlns:mc="http://schemas.openxmlformats.org/markup-compatibility/2006" xmlns:aink="http://schemas.microsoft.com/office/drawing/2016/ink" xmlns:am3d="http://schemas.microsoft.com/office/drawing/2017/model3d" xmlns:o="urn:schemas-microsoft-com:office:office" xmlns:r="http://schemas.openxmlformats.org/officeDocument/2006/relationships" xmlns:m="http://schemas.openxmlformats.org/officeDocument/2006/math" xmlns:v="urn:schemas-microsoft-com:vml" xmlns:wp14="http://schemas.microsoft.com/office/word/2010/wordprocessingDrawing" xmlns:wp="http://schemas.openxmlformats.org/drawingml/2006/wordprocessingDrawing" xmlns:w10="urn:schemas-microsoft-com:office:word" xmlns:w="http://schemas.openxmlformats.org/wordprocessingml/2006/main" xmlns:w14="http://schemas.microsoft.com/office/word/2010/wordml" xmlns:w15="http://schemas.microsoft.com/office/word/2012/wordml" xmlns:w16cid="http://schemas.microsoft.com/office/word/2016/wordml/cid" xmlns:w16se="http://schemas.microsoft.com/office/word/2015/wordml/symex" xmlns:wpg="http://schemas.microsoft.com/office/word/2010/wordprocessingGroup" xmlns:wpi="http://schemas.microsoft.com/office/word/2010/wordprocessingInk" xmlns:wne="http://schemas.microsoft.com/office/word/2006/wordml" xmlns:wps="http://schemas.microsoft.com/office/word/2010/wordprocessingShape" mc:Ignorable="w14 w15 w16se w16cid wp14">
   <w:endnote w:type="separator" w:id="-1">
     <w:p>
       <w:pPr>
@@ -4449,7 +6241,7 @@
 </file>
 
 <file path=word/footer1.xml><?xml version="1.0" encoding="utf-8"?>
-<w:ftr xmlns:wpc="http://schemas.microsoft.com/office/word/2010/wordprocessingCanvas" xmlns:cx="http://schemas.microsoft.com/office/drawing/2014/chartex" xmlns:cx1="http://schemas.microsoft.com/office/drawing/2015/9/8/chartex" xmlns:cx2="http://schemas.microsoft.com/office/drawing/2015/10/21/chartex" xmlns:cx3="http://schemas.microsoft.com/office/drawing/2016/5/9/chartex" xmlns:cx4="http://schemas.microsoft.com/office/drawing/2016/5/10/chartex" xmlns:cx5="http://schemas.microsoft.com/office/drawing/2016/5/11/chartex" xmlns:cx6="http://schemas.microsoft.com/office/drawing/2016/5/12/chartex" xmlns:cx7="http://schemas.microsoft.com/office/drawing/2016/5/13/chartex" xmlns:cx8="http://schemas.microsoft.com/office/drawing/2016/5/14/chartex" xmlns:mc="http://schemas.openxmlformats.org/markup-compatibility/2006" xmlns:aink="http://schemas.microsoft.com/office/drawing/2016/ink" xmlns:am3d="http://schemas.microsoft.com/office/drawing/2017/model3d" xmlns:o="urn:schemas-microsoft-com:office:office" xmlns:r="http://schemas.openxmlformats.org/officeDocument/2006/relationships" xmlns:m="http://schemas.openxmlformats.org/officeDocument/2006/math" xmlns:v="urn:schemas-microsoft-com:vml" xmlns:wp14="http://schemas.microsoft.com/office/word/2010/wordprocessingDrawing" xmlns:wp="http://schemas.openxmlformats.org/drawingml/2006/wordprocessingDrawing" xmlns:w10="urn:schemas-microsoft-com:office:word" xmlns:w="http://schemas.openxmlformats.org/wordprocessingml/2006/main" xmlns:w14="http://schemas.microsoft.com/office/word/2010/wordml" xmlns:w15="http://schemas.microsoft.com/office/word/2012/wordml" xmlns:w16cex="http://schemas.microsoft.com/office/word/2018/wordml/cex" xmlns:w16cid="http://schemas.microsoft.com/office/word/2016/wordml/cid" xmlns:w16="http://schemas.microsoft.com/office/word/2018/wordml" xmlns:w16se="http://schemas.microsoft.com/office/word/2015/wordml/symex" xmlns:wpg="http://schemas.microsoft.com/office/word/2010/wordprocessingGroup" xmlns:wpi="http://schemas.microsoft.com/office/word/2010/wordprocessingInk" xmlns:wne="http://schemas.microsoft.com/office/word/2006/wordml" xmlns:wps="http://schemas.microsoft.com/office/word/2010/wordprocessingShape" mc:Ignorable="w14 w15 w16se w16cid w16 w16cex wp14">
+<w:ftr xmlns:wpc="http://schemas.microsoft.com/office/word/2010/wordprocessingCanvas" xmlns:cx="http://schemas.microsoft.com/office/drawing/2014/chartex" xmlns:cx1="http://schemas.microsoft.com/office/drawing/2015/9/8/chartex" xmlns:cx2="http://schemas.microsoft.com/office/drawing/2015/10/21/chartex" xmlns:cx3="http://schemas.microsoft.com/office/drawing/2016/5/9/chartex" xmlns:cx4="http://schemas.microsoft.com/office/drawing/2016/5/10/chartex" xmlns:cx5="http://schemas.microsoft.com/office/drawing/2016/5/11/chartex" xmlns:cx6="http://schemas.microsoft.com/office/drawing/2016/5/12/chartex" xmlns:cx7="http://schemas.microsoft.com/office/drawing/2016/5/13/chartex" xmlns:cx8="http://schemas.microsoft.com/office/drawing/2016/5/14/chartex" xmlns:mc="http://schemas.openxmlformats.org/markup-compatibility/2006" xmlns:aink="http://schemas.microsoft.com/office/drawing/2016/ink" xmlns:am3d="http://schemas.microsoft.com/office/drawing/2017/model3d" xmlns:o="urn:schemas-microsoft-com:office:office" xmlns:r="http://schemas.openxmlformats.org/officeDocument/2006/relationships" xmlns:m="http://schemas.openxmlformats.org/officeDocument/2006/math" xmlns:v="urn:schemas-microsoft-com:vml" xmlns:wp14="http://schemas.microsoft.com/office/word/2010/wordprocessingDrawing" xmlns:wp="http://schemas.openxmlformats.org/drawingml/2006/wordprocessingDrawing" xmlns:w10="urn:schemas-microsoft-com:office:word" xmlns:w="http://schemas.openxmlformats.org/wordprocessingml/2006/main" xmlns:w14="http://schemas.microsoft.com/office/word/2010/wordml" xmlns:w15="http://schemas.microsoft.com/office/word/2012/wordml" xmlns:w16cid="http://schemas.microsoft.com/office/word/2016/wordml/cid" xmlns:w16se="http://schemas.microsoft.com/office/word/2015/wordml/symex" xmlns:wpg="http://schemas.microsoft.com/office/word/2010/wordprocessingGroup" xmlns:wpi="http://schemas.microsoft.com/office/word/2010/wordprocessingInk" xmlns:wne="http://schemas.microsoft.com/office/word/2006/wordml" xmlns:wps="http://schemas.microsoft.com/office/word/2010/wordprocessingShape" mc:Ignorable="w14 w15 w16se w16cid wp14">
   <w:sdt>
     <w:sdtPr>
       <w:id w:val="-1716656246"/>
@@ -4502,7 +6294,7 @@
 </file>
 
 <file path=word/footnotes.xml><?xml version="1.0" encoding="utf-8"?>
-<w:footnotes xmlns:wpc="http://schemas.microsoft.com/office/word/2010/wordprocessingCanvas" xmlns:cx="http://schemas.microsoft.com/office/drawing/2014/chartex" xmlns:cx1="http://schemas.microsoft.com/office/drawing/2015/9/8/chartex" xmlns:cx2="http://schemas.microsoft.com/office/drawing/2015/10/21/chartex" xmlns:cx3="http://schemas.microsoft.com/office/drawing/2016/5/9/chartex" xmlns:cx4="http://schemas.microsoft.com/office/drawing/2016/5/10/chartex" xmlns:cx5="http://schemas.microsoft.com/office/drawing/2016/5/11/chartex" xmlns:cx6="http://schemas.microsoft.com/office/drawing/2016/5/12/chartex" xmlns:cx7="http://schemas.microsoft.com/office/drawing/2016/5/13/chartex" xmlns:cx8="http://schemas.microsoft.com/office/drawing/2016/5/14/chartex" xmlns:mc="http://schemas.openxmlformats.org/markup-compatibility/2006" xmlns:aink="http://schemas.microsoft.com/office/drawing/2016/ink" xmlns:am3d="http://schemas.microsoft.com/office/drawing/2017/model3d" xmlns:o="urn:schemas-microsoft-com:office:office" xmlns:r="http://schemas.openxmlformats.org/officeDocument/2006/relationships" xmlns:m="http://schemas.openxmlformats.org/officeDocument/2006/math" xmlns:v="urn:schemas-microsoft-com:vml" xmlns:wp14="http://schemas.microsoft.com/office/word/2010/wordprocessingDrawing" xmlns:wp="http://schemas.openxmlformats.org/drawingml/2006/wordprocessingDrawing" xmlns:w10="urn:schemas-microsoft-com:office:word" xmlns:w="http://schemas.openxmlformats.org/wordprocessingml/2006/main" xmlns:w14="http://schemas.microsoft.com/office/word/2010/wordml" xmlns:w15="http://schemas.microsoft.com/office/word/2012/wordml" xmlns:w16cex="http://schemas.microsoft.com/office/word/2018/wordml/cex" xmlns:w16cid="http://schemas.microsoft.com/office/word/2016/wordml/cid" xmlns:w16="http://schemas.microsoft.com/office/word/2018/wordml" xmlns:w16se="http://schemas.microsoft.com/office/word/2015/wordml/symex" xmlns:wpg="http://schemas.microsoft.com/office/word/2010/wordprocessingGroup" xmlns:wpi="http://schemas.microsoft.com/office/word/2010/wordprocessingInk" xmlns:wne="http://schemas.microsoft.com/office/word/2006/wordml" xmlns:wps="http://schemas.microsoft.com/office/word/2010/wordprocessingShape" mc:Ignorable="w14 w15 w16se w16cid w16 w16cex wp14">
+<w:footnotes xmlns:wpc="http://schemas.microsoft.com/office/word/2010/wordprocessingCanvas" xmlns:cx="http://schemas.microsoft.com/office/drawing/2014/chartex" xmlns:cx1="http://schemas.microsoft.com/office/drawing/2015/9/8/chartex" xmlns:cx2="http://schemas.microsoft.com/office/drawing/2015/10/21/chartex" xmlns:cx3="http://schemas.microsoft.com/office/drawing/2016/5/9/chartex" xmlns:cx4="http://schemas.microsoft.com/office/drawing/2016/5/10/chartex" xmlns:cx5="http://schemas.microsoft.com/office/drawing/2016/5/11/chartex" xmlns:cx6="http://schemas.microsoft.com/office/drawing/2016/5/12/chartex" xmlns:cx7="http://schemas.microsoft.com/office/drawing/2016/5/13/chartex" xmlns:cx8="http://schemas.microsoft.com/office/drawing/2016/5/14/chartex" xmlns:mc="http://schemas.openxmlformats.org/markup-compatibility/2006" xmlns:aink="http://schemas.microsoft.com/office/drawing/2016/ink" xmlns:am3d="http://schemas.microsoft.com/office/drawing/2017/model3d" xmlns:o="urn:schemas-microsoft-com:office:office" xmlns:r="http://schemas.openxmlformats.org/officeDocument/2006/relationships" xmlns:m="http://schemas.openxmlformats.org/officeDocument/2006/math" xmlns:v="urn:schemas-microsoft-com:vml" xmlns:wp14="http://schemas.microsoft.com/office/word/2010/wordprocessingDrawing" xmlns:wp="http://schemas.openxmlformats.org/drawingml/2006/wordprocessingDrawing" xmlns:w10="urn:schemas-microsoft-com:office:word" xmlns:w="http://schemas.openxmlformats.org/wordprocessingml/2006/main" xmlns:w14="http://schemas.microsoft.com/office/word/2010/wordml" xmlns:w15="http://schemas.microsoft.com/office/word/2012/wordml" xmlns:w16cid="http://schemas.microsoft.com/office/word/2016/wordml/cid" xmlns:w16se="http://schemas.microsoft.com/office/word/2015/wordml/symex" xmlns:wpg="http://schemas.microsoft.com/office/word/2010/wordprocessingGroup" xmlns:wpi="http://schemas.microsoft.com/office/word/2010/wordprocessingInk" xmlns:wne="http://schemas.microsoft.com/office/word/2006/wordml" xmlns:wps="http://schemas.microsoft.com/office/word/2010/wordprocessingShape" mc:Ignorable="w14 w15 w16se w16cid wp14">
   <w:footnote w:type="separator" w:id="-1">
     <w:p>
       <w:pPr>
@@ -4527,7 +6319,7 @@
 </file>
 
 <file path=word/numbering.xml><?xml version="1.0" encoding="utf-8"?>
-<w:numbering xmlns:wpc="http://schemas.microsoft.com/office/word/2010/wordprocessingCanvas" xmlns:cx="http://schemas.microsoft.com/office/drawing/2014/chartex" xmlns:cx1="http://schemas.microsoft.com/office/drawing/2015/9/8/chartex" xmlns:cx2="http://schemas.microsoft.com/office/drawing/2015/10/21/chartex" xmlns:cx3="http://schemas.microsoft.com/office/drawing/2016/5/9/chartex" xmlns:cx4="http://schemas.microsoft.com/office/drawing/2016/5/10/chartex" xmlns:cx5="http://schemas.microsoft.com/office/drawing/2016/5/11/chartex" xmlns:cx6="http://schemas.microsoft.com/office/drawing/2016/5/12/chartex" xmlns:cx7="http://schemas.microsoft.com/office/drawing/2016/5/13/chartex" xmlns:cx8="http://schemas.microsoft.com/office/drawing/2016/5/14/chartex" xmlns:mc="http://schemas.openxmlformats.org/markup-compatibility/2006" xmlns:aink="http://schemas.microsoft.com/office/drawing/2016/ink" xmlns:am3d="http://schemas.microsoft.com/office/drawing/2017/model3d" xmlns:o="urn:schemas-microsoft-com:office:office" xmlns:r="http://schemas.openxmlformats.org/officeDocument/2006/relationships" xmlns:m="http://schemas.openxmlformats.org/officeDocument/2006/math" xmlns:v="urn:schemas-microsoft-com:vml" xmlns:wp14="http://schemas.microsoft.com/office/word/2010/wordprocessingDrawing" xmlns:wp="http://schemas.openxmlformats.org/drawingml/2006/wordprocessingDrawing" xmlns:w10="urn:schemas-microsoft-com:office:word" xmlns:w="http://schemas.openxmlformats.org/wordprocessingml/2006/main" xmlns:w14="http://schemas.microsoft.com/office/word/2010/wordml" xmlns:w15="http://schemas.microsoft.com/office/word/2012/wordml" xmlns:w16cex="http://schemas.microsoft.com/office/word/2018/wordml/cex" xmlns:w16cid="http://schemas.microsoft.com/office/word/2016/wordml/cid" xmlns:w16="http://schemas.microsoft.com/office/word/2018/wordml" xmlns:w16se="http://schemas.microsoft.com/office/word/2015/wordml/symex" xmlns:wpg="http://schemas.microsoft.com/office/word/2010/wordprocessingGroup" xmlns:wpi="http://schemas.microsoft.com/office/word/2010/wordprocessingInk" xmlns:wne="http://schemas.microsoft.com/office/word/2006/wordml" xmlns:wps="http://schemas.microsoft.com/office/word/2010/wordprocessingShape" mc:Ignorable="w14 w15 w16se w16cid w16 w16cex wp14">
+<w:numbering xmlns:wpc="http://schemas.microsoft.com/office/word/2010/wordprocessingCanvas" xmlns:cx="http://schemas.microsoft.com/office/drawing/2014/chartex" xmlns:cx1="http://schemas.microsoft.com/office/drawing/2015/9/8/chartex" xmlns:cx2="http://schemas.microsoft.com/office/drawing/2015/10/21/chartex" xmlns:cx3="http://schemas.microsoft.com/office/drawing/2016/5/9/chartex" xmlns:cx4="http://schemas.microsoft.com/office/drawing/2016/5/10/chartex" xmlns:cx5="http://schemas.microsoft.com/office/drawing/2016/5/11/chartex" xmlns:cx6="http://schemas.microsoft.com/office/drawing/2016/5/12/chartex" xmlns:cx7="http://schemas.microsoft.com/office/drawing/2016/5/13/chartex" xmlns:cx8="http://schemas.microsoft.com/office/drawing/2016/5/14/chartex" xmlns:mc="http://schemas.openxmlformats.org/markup-compatibility/2006" xmlns:aink="http://schemas.microsoft.com/office/drawing/2016/ink" xmlns:am3d="http://schemas.microsoft.com/office/drawing/2017/model3d" xmlns:o="urn:schemas-microsoft-com:office:office" xmlns:r="http://schemas.openxmlformats.org/officeDocument/2006/relationships" xmlns:m="http://schemas.openxmlformats.org/officeDocument/2006/math" xmlns:v="urn:schemas-microsoft-com:vml" xmlns:wp14="http://schemas.microsoft.com/office/word/2010/wordprocessingDrawing" xmlns:wp="http://schemas.openxmlformats.org/drawingml/2006/wordprocessingDrawing" xmlns:w10="urn:schemas-microsoft-com:office:word" xmlns:w="http://schemas.openxmlformats.org/wordprocessingml/2006/main" xmlns:w14="http://schemas.microsoft.com/office/word/2010/wordml" xmlns:w15="http://schemas.microsoft.com/office/word/2012/wordml" xmlns:w16cid="http://schemas.microsoft.com/office/word/2016/wordml/cid" xmlns:w16se="http://schemas.microsoft.com/office/word/2015/wordml/symex" xmlns:wpg="http://schemas.microsoft.com/office/word/2010/wordprocessingGroup" xmlns:wpi="http://schemas.microsoft.com/office/word/2010/wordprocessingInk" xmlns:wne="http://schemas.microsoft.com/office/word/2006/wordml" xmlns:wps="http://schemas.microsoft.com/office/word/2010/wordprocessingShape" mc:Ignorable="w14 w15 w16se w16cid wp14">
   <w:abstractNum w:abstractNumId="0" w15:restartNumberingAfterBreak="0">
     <w:nsid w:val="02035EF1"/>
     <w:multiLevelType w:val="hybridMultilevel"/>
@@ -6503,7 +8295,7 @@
 </file>
 
 <file path=word/styles.xml><?xml version="1.0" encoding="utf-8"?>
-<w:styles xmlns:mc="http://schemas.openxmlformats.org/markup-compatibility/2006" xmlns:r="http://schemas.openxmlformats.org/officeDocument/2006/relationships" xmlns:w="http://schemas.openxmlformats.org/wordprocessingml/2006/main" xmlns:w14="http://schemas.microsoft.com/office/word/2010/wordml" xmlns:w15="http://schemas.microsoft.com/office/word/2012/wordml" xmlns:w16cex="http://schemas.microsoft.com/office/word/2018/wordml/cex" xmlns:w16cid="http://schemas.microsoft.com/office/word/2016/wordml/cid" xmlns:w16="http://schemas.microsoft.com/office/word/2018/wordml" xmlns:w16se="http://schemas.microsoft.com/office/word/2015/wordml/symex" mc:Ignorable="w14 w15 w16se w16cid w16 w16cex">
+<w:styles xmlns:mc="http://schemas.openxmlformats.org/markup-compatibility/2006" xmlns:r="http://schemas.openxmlformats.org/officeDocument/2006/relationships" xmlns:w="http://schemas.openxmlformats.org/wordprocessingml/2006/main" xmlns:w14="http://schemas.microsoft.com/office/word/2010/wordml" xmlns:w15="http://schemas.microsoft.com/office/word/2012/wordml" xmlns:w16cid="http://schemas.microsoft.com/office/word/2016/wordml/cid" xmlns:w16se="http://schemas.microsoft.com/office/word/2015/wordml/symex" mc:Ignorable="w14 w15 w16se w16cid">
   <w:docDefaults>
     <w:rPrDefault>
       <w:rPr>
@@ -6674,7 +8466,7 @@
     <w:lsdException w:name="Table Web 2" w:semiHidden="1" w:unhideWhenUsed="1"/>
     <w:lsdException w:name="Table Web 3" w:semiHidden="1" w:unhideWhenUsed="1"/>
     <w:lsdException w:name="Balloon Text" w:semiHidden="1" w:unhideWhenUsed="1"/>
-    <w:lsdException w:name="Table Grid" w:uiPriority="59"/>
+    <w:lsdException w:name="Table Grid" w:uiPriority="39"/>
     <w:lsdException w:name="Table Theme" w:semiHidden="1" w:unhideWhenUsed="1"/>
     <w:lsdException w:name="Placeholder Text" w:semiHidden="1"/>
     <w:lsdException w:name="No Spacing" w:uiPriority="1" w:qFormat="1"/>
@@ -7034,7 +8826,7 @@
   <w:style w:type="table" w:styleId="TableGrid">
     <w:name w:val="Table Grid"/>
     <w:basedOn w:val="TableNormal"/>
-    <w:uiPriority w:val="59"/>
+    <w:uiPriority w:val="39"/>
     <w:rsid w:val="000C1E90"/>
     <w:pPr>
       <w:spacing w:after="0" w:line="240" w:lineRule="auto"/>
@@ -7145,6 +8937,48 @@
       <w:spacing w:after="100"/>
       <w:ind w:left="440"/>
     </w:pPr>
+  </w:style>
+  <w:style w:type="paragraph" w:styleId="BalloonText">
+    <w:name w:val="Balloon Text"/>
+    <w:basedOn w:val="Normal"/>
+    <w:link w:val="BalloonTextChar"/>
+    <w:uiPriority w:val="99"/>
+    <w:semiHidden/>
+    <w:unhideWhenUsed/>
+    <w:rsid w:val="00D0691B"/>
+    <w:pPr>
+      <w:spacing w:after="0" w:line="240" w:lineRule="auto"/>
+    </w:pPr>
+    <w:rPr>
+      <w:rFonts w:ascii="Segoe UI" w:hAnsi="Segoe UI" w:cs="Segoe UI"/>
+      <w:sz w:val="18"/>
+      <w:szCs w:val="18"/>
+    </w:rPr>
+  </w:style>
+  <w:style w:type="character" w:customStyle="1" w:styleId="BalloonTextChar">
+    <w:name w:val="Balloon Text Char"/>
+    <w:basedOn w:val="DefaultParagraphFont"/>
+    <w:link w:val="BalloonText"/>
+    <w:uiPriority w:val="99"/>
+    <w:semiHidden/>
+    <w:rsid w:val="00D0691B"/>
+    <w:rPr>
+      <w:rFonts w:ascii="Segoe UI" w:hAnsi="Segoe UI" w:cs="Segoe UI"/>
+      <w:sz w:val="18"/>
+      <w:szCs w:val="18"/>
+    </w:rPr>
+  </w:style>
+  <w:style w:type="character" w:styleId="FollowedHyperlink">
+    <w:name w:val="FollowedHyperlink"/>
+    <w:basedOn w:val="DefaultParagraphFont"/>
+    <w:uiPriority w:val="99"/>
+    <w:semiHidden/>
+    <w:unhideWhenUsed/>
+    <w:rsid w:val="00DA191D"/>
+    <w:rPr>
+      <w:color w:val="954F72" w:themeColor="followedHyperlink"/>
+      <w:u w:val="single"/>
+    </w:rPr>
   </w:style>
 </w:styles>
 </file>
@@ -7445,11 +9279,207 @@
 </file>
 
 <file path=customXml/item1.xml><?xml version="1.0" encoding="utf-8"?>
+<?mso-contentType ?>
+<FormTemplates xmlns="http://schemas.microsoft.com/sharepoint/v3/contenttype/forms">
+  <Display>DocumentLibraryForm</Display>
+  <Edit>DocumentLibraryForm</Edit>
+  <New>DocumentLibraryForm</New>
+</FormTemplates>
+</file>
+
+<file path=customXml/item2.xml><?xml version="1.0" encoding="utf-8"?>
+<ct:contentTypeSchema xmlns:ct="http://schemas.microsoft.com/office/2006/metadata/contentType" xmlns:ma="http://schemas.microsoft.com/office/2006/metadata/properties/metaAttributes" ct:_="" ma:_="" ma:contentTypeName="Document" ma:contentTypeID="0x010100990AF1D767A2CC47AC0EAE205E79456A" ma:contentTypeVersion="4" ma:contentTypeDescription="Create a new document." ma:contentTypeScope="" ma:versionID="7c2b5d749d0bf5b29ce36cde7227a160">
+  <xsd:schema xmlns:xsd="http://www.w3.org/2001/XMLSchema" xmlns:xs="http://www.w3.org/2001/XMLSchema" xmlns:p="http://schemas.microsoft.com/office/2006/metadata/properties" xmlns:ns2="99a273c2-9cce-42ea-b450-252059bb73d8" targetNamespace="http://schemas.microsoft.com/office/2006/metadata/properties" ma:root="true" ma:fieldsID="a85a2038641cc9866f22177ebe978f90" ns2:_="">
+    <xsd:import namespace="99a273c2-9cce-42ea-b450-252059bb73d8"/>
+    <xsd:element name="properties">
+      <xsd:complexType>
+        <xsd:sequence>
+          <xsd:element name="documentManagement">
+            <xsd:complexType>
+              <xsd:all>
+                <xsd:element ref="ns2:MediaServiceMetadata" minOccurs="0"/>
+                <xsd:element ref="ns2:MediaServiceFastMetadata" minOccurs="0"/>
+                <xsd:element ref="ns2:MediaServiceAutoKeyPoints" minOccurs="0"/>
+                <xsd:element ref="ns2:MediaServiceKeyPoints" minOccurs="0"/>
+              </xsd:all>
+            </xsd:complexType>
+          </xsd:element>
+        </xsd:sequence>
+      </xsd:complexType>
+    </xsd:element>
+  </xsd:schema>
+  <xsd:schema xmlns:xsd="http://www.w3.org/2001/XMLSchema" xmlns:xs="http://www.w3.org/2001/XMLSchema" xmlns:dms="http://schemas.microsoft.com/office/2006/documentManagement/types" xmlns:pc="http://schemas.microsoft.com/office/infopath/2007/PartnerControls" targetNamespace="99a273c2-9cce-42ea-b450-252059bb73d8" elementFormDefault="qualified">
+    <xsd:import namespace="http://schemas.microsoft.com/office/2006/documentManagement/types"/>
+    <xsd:import namespace="http://schemas.microsoft.com/office/infopath/2007/PartnerControls"/>
+    <xsd:element name="MediaServiceMetadata" ma:index="8" nillable="true" ma:displayName="MediaServiceMetadata" ma:hidden="true" ma:internalName="MediaServiceMetadata" ma:readOnly="true">
+      <xsd:simpleType>
+        <xsd:restriction base="dms:Note"/>
+      </xsd:simpleType>
+    </xsd:element>
+    <xsd:element name="MediaServiceFastMetadata" ma:index="9" nillable="true" ma:displayName="MediaServiceFastMetadata" ma:hidden="true" ma:internalName="MediaServiceFastMetadata" ma:readOnly="true">
+      <xsd:simpleType>
+        <xsd:restriction base="dms:Note"/>
+      </xsd:simpleType>
+    </xsd:element>
+    <xsd:element name="MediaServiceAutoKeyPoints" ma:index="10" nillable="true" ma:displayName="MediaServiceAutoKeyPoints" ma:hidden="true" ma:internalName="MediaServiceAutoKeyPoints" ma:readOnly="true">
+      <xsd:simpleType>
+        <xsd:restriction base="dms:Note"/>
+      </xsd:simpleType>
+    </xsd:element>
+    <xsd:element name="MediaServiceKeyPoints" ma:index="11" nillable="true" ma:displayName="KeyPoints" ma:internalName="MediaServiceKeyPoints" ma:readOnly="true">
+      <xsd:simpleType>
+        <xsd:restriction base="dms:Note">
+          <xsd:maxLength value="255"/>
+        </xsd:restriction>
+      </xsd:simpleType>
+    </xsd:element>
+  </xsd:schema>
+  <xsd:schema xmlns="http://schemas.openxmlformats.org/package/2006/metadata/core-properties" xmlns:xsd="http://www.w3.org/2001/XMLSchema" xmlns:xsi="http://www.w3.org/2001/XMLSchema-instance" xmlns:dc="http://purl.org/dc/elements/1.1/" xmlns:dcterms="http://purl.org/dc/terms/" xmlns:odoc="http://schemas.microsoft.com/internal/obd" targetNamespace="http://schemas.openxmlformats.org/package/2006/metadata/core-properties" elementFormDefault="qualified" attributeFormDefault="unqualified" blockDefault="#all">
+    <xsd:import namespace="http://purl.org/dc/elements/1.1/" schemaLocation="http://dublincore.org/schemas/xmls/qdc/2003/04/02/dc.xsd"/>
+    <xsd:import namespace="http://purl.org/dc/terms/" schemaLocation="http://dublincore.org/schemas/xmls/qdc/2003/04/02/dcterms.xsd"/>
+    <xsd:element name="coreProperties" type="CT_coreProperties"/>
+    <xsd:complexType name="CT_coreProperties">
+      <xsd:all>
+        <xsd:element ref="dc:creator" minOccurs="0" maxOccurs="1"/>
+        <xsd:element ref="dcterms:created" minOccurs="0" maxOccurs="1"/>
+        <xsd:element ref="dc:identifier" minOccurs="0" maxOccurs="1"/>
+        <xsd:element name="contentType" minOccurs="0" maxOccurs="1" type="xsd:string" ma:index="0" ma:displayName="Content Type"/>
+        <xsd:element ref="dc:title" minOccurs="0" maxOccurs="1" ma:index="4" ma:displayName="Title"/>
+        <xsd:element ref="dc:subject" minOccurs="0" maxOccurs="1"/>
+        <xsd:element ref="dc:description" minOccurs="0" maxOccurs="1"/>
+        <xsd:element name="keywords" minOccurs="0" maxOccurs="1" type="xsd:string"/>
+        <xsd:element ref="dc:language" minOccurs="0" maxOccurs="1"/>
+        <xsd:element name="category" minOccurs="0" maxOccurs="1" type="xsd:string"/>
+        <xsd:element name="version" minOccurs="0" maxOccurs="1" type="xsd:string"/>
+        <xsd:element name="revision" minOccurs="0" maxOccurs="1" type="xsd:string">
+          <xsd:annotation>
+            <xsd:documentation>
+                        This value indicates the number of saves or revisions. The application is responsible for updating this value after each revision.
+                    </xsd:documentation>
+          </xsd:annotation>
+        </xsd:element>
+        <xsd:element name="lastModifiedBy" minOccurs="0" maxOccurs="1" type="xsd:string"/>
+        <xsd:element ref="dcterms:modified" minOccurs="0" maxOccurs="1"/>
+        <xsd:element name="contentStatus" minOccurs="0" maxOccurs="1" type="xsd:string"/>
+      </xsd:all>
+    </xsd:complexType>
+  </xsd:schema>
+  <xs:schema xmlns:pc="http://schemas.microsoft.com/office/infopath/2007/PartnerControls" xmlns:xs="http://www.w3.org/2001/XMLSchema" targetNamespace="http://schemas.microsoft.com/office/infopath/2007/PartnerControls" elementFormDefault="qualified" attributeFormDefault="unqualified">
+    <xs:element name="Person">
+      <xs:complexType>
+        <xs:sequence>
+          <xs:element ref="pc:DisplayName" minOccurs="0"/>
+          <xs:element ref="pc:AccountId" minOccurs="0"/>
+          <xs:element ref="pc:AccountType" minOccurs="0"/>
+        </xs:sequence>
+      </xs:complexType>
+    </xs:element>
+    <xs:element name="DisplayName" type="xs:string"/>
+    <xs:element name="AccountId" type="xs:string"/>
+    <xs:element name="AccountType" type="xs:string"/>
+    <xs:element name="BDCAssociatedEntity">
+      <xs:complexType>
+        <xs:sequence>
+          <xs:element ref="pc:BDCEntity" minOccurs="0" maxOccurs="unbounded"/>
+        </xs:sequence>
+        <xs:attribute ref="pc:EntityNamespace"/>
+        <xs:attribute ref="pc:EntityName"/>
+        <xs:attribute ref="pc:SystemInstanceName"/>
+        <xs:attribute ref="pc:AssociationName"/>
+      </xs:complexType>
+    </xs:element>
+    <xs:attribute name="EntityNamespace" type="xs:string"/>
+    <xs:attribute name="EntityName" type="xs:string"/>
+    <xs:attribute name="SystemInstanceName" type="xs:string"/>
+    <xs:attribute name="AssociationName" type="xs:string"/>
+    <xs:element name="BDCEntity">
+      <xs:complexType>
+        <xs:sequence>
+          <xs:element ref="pc:EntityDisplayName" minOccurs="0"/>
+          <xs:element ref="pc:EntityInstanceReference" minOccurs="0"/>
+          <xs:element ref="pc:EntityId1" minOccurs="0"/>
+          <xs:element ref="pc:EntityId2" minOccurs="0"/>
+          <xs:element ref="pc:EntityId3" minOccurs="0"/>
+          <xs:element ref="pc:EntityId4" minOccurs="0"/>
+          <xs:element ref="pc:EntityId5" minOccurs="0"/>
+        </xs:sequence>
+      </xs:complexType>
+    </xs:element>
+    <xs:element name="EntityDisplayName" type="xs:string"/>
+    <xs:element name="EntityInstanceReference" type="xs:string"/>
+    <xs:element name="EntityId1" type="xs:string"/>
+    <xs:element name="EntityId2" type="xs:string"/>
+    <xs:element name="EntityId3" type="xs:string"/>
+    <xs:element name="EntityId4" type="xs:string"/>
+    <xs:element name="EntityId5" type="xs:string"/>
+    <xs:element name="Terms">
+      <xs:complexType>
+        <xs:sequence>
+          <xs:element ref="pc:TermInfo" minOccurs="0" maxOccurs="unbounded"/>
+        </xs:sequence>
+      </xs:complexType>
+    </xs:element>
+    <xs:element name="TermInfo">
+      <xs:complexType>
+        <xs:sequence>
+          <xs:element ref="pc:TermName" minOccurs="0"/>
+          <xs:element ref="pc:TermId" minOccurs="0"/>
+        </xs:sequence>
+      </xs:complexType>
+    </xs:element>
+    <xs:element name="TermName" type="xs:string"/>
+    <xs:element name="TermId" type="xs:string"/>
+  </xs:schema>
+</ct:contentTypeSchema>
+</file>
+
+<file path=customXml/item3.xml><?xml version="1.0" encoding="utf-8"?>
+<p:properties xmlns:p="http://schemas.microsoft.com/office/2006/metadata/properties" xmlns:xsi="http://www.w3.org/2001/XMLSchema-instance" xmlns:pc="http://schemas.microsoft.com/office/infopath/2007/PartnerControls">
+  <documentManagement/>
+</p:properties>
+</file>
+
+<file path=customXml/item4.xml><?xml version="1.0" encoding="utf-8"?>
 <b:Sources xmlns:b="http://schemas.openxmlformats.org/officeDocument/2006/bibliography" xmlns="http://schemas.openxmlformats.org/officeDocument/2006/bibliography" SelectedStyle="\APASixthEditionOfficeOnline.xsl" StyleName="APA" Version="6"/>
 </file>
 
 <file path=customXml/itemProps1.xml><?xml version="1.0" encoding="utf-8"?>
-<ds:datastoreItem xmlns:ds="http://schemas.openxmlformats.org/officeDocument/2006/customXml" ds:itemID="{8AEFD084-14B2-4AFC-B493-D5AC22E5BE99}">
+<ds:datastoreItem xmlns:ds="http://schemas.openxmlformats.org/officeDocument/2006/customXml" ds:itemID="{BD7C4491-972A-411A-A962-4B472E6F3413}">
+  <ds:schemaRefs>
+    <ds:schemaRef ds:uri="http://schemas.microsoft.com/sharepoint/v3/contenttype/forms"/>
+  </ds:schemaRefs>
+</ds:datastoreItem>
+</file>
+
+<file path=customXml/itemProps2.xml><?xml version="1.0" encoding="utf-8"?>
+<ds:datastoreItem xmlns:ds="http://schemas.openxmlformats.org/officeDocument/2006/customXml" ds:itemID="{32DBA901-65CA-4E27-A582-6CE2516B6FAC}">
+  <ds:schemaRefs>
+    <ds:schemaRef ds:uri="http://schemas.microsoft.com/office/2006/metadata/contentType"/>
+    <ds:schemaRef ds:uri="http://schemas.microsoft.com/office/2006/metadata/properties/metaAttributes"/>
+    <ds:schemaRef ds:uri="http://www.w3.org/2001/XMLSchema"/>
+    <ds:schemaRef ds:uri="http://schemas.microsoft.com/office/2006/metadata/properties"/>
+    <ds:schemaRef ds:uri="99a273c2-9cce-42ea-b450-252059bb73d8"/>
+    <ds:schemaRef ds:uri="http://schemas.microsoft.com/office/2006/documentManagement/types"/>
+    <ds:schemaRef ds:uri="http://schemas.microsoft.com/office/infopath/2007/PartnerControls"/>
+    <ds:schemaRef ds:uri="http://schemas.openxmlformats.org/package/2006/metadata/core-properties"/>
+    <ds:schemaRef ds:uri="http://purl.org/dc/elements/1.1/"/>
+    <ds:schemaRef ds:uri="http://purl.org/dc/terms/"/>
+    <ds:schemaRef ds:uri="http://schemas.microsoft.com/internal/obd"/>
+  </ds:schemaRefs>
+</ds:datastoreItem>
+</file>
+
+<file path=customXml/itemProps3.xml><?xml version="1.0" encoding="utf-8"?>
+<ds:datastoreItem xmlns:ds="http://schemas.openxmlformats.org/officeDocument/2006/customXml" ds:itemID="{9E54C242-888F-4DD2-94ED-973F5C4D20BA}">
+  <ds:schemaRefs>
+    <ds:schemaRef ds:uri="http://schemas.microsoft.com/office/2006/metadata/properties"/>
+    <ds:schemaRef ds:uri="http://schemas.microsoft.com/office/infopath/2007/PartnerControls"/>
+  </ds:schemaRefs>
+</ds:datastoreItem>
+</file>
+
+<file path=customXml/itemProps4.xml><?xml version="1.0" encoding="utf-8"?>
+<ds:datastoreItem xmlns:ds="http://schemas.openxmlformats.org/officeDocument/2006/customXml" ds:itemID="{24F16EC8-0BFF-4608-B6DA-7C539A087D95}">
   <ds:schemaRefs>
     <ds:schemaRef ds:uri="http://schemas.openxmlformats.org/officeDocument/2006/bibliography"/>
   </ds:schemaRefs>

</xml_diff>